<commit_message>
Trzy wymagania funkcjonalne szczegółowo opisane
- rezerwacja kursu
- anulowanie kursu
- edycja danych osobowych
</commit_message>
<xml_diff>
--- a/Dokument1.docx
+++ b/Dokument1.docx
@@ -9,36 +9,6 @@
           <w:ilvl w:val="0"/>
           <w:numId w:val="1"/>
         </w:numPr>
-        <w:rPr>
-          <w:rFonts w:ascii="Times New Roman" w:hAnsi="Times New Roman" w:cs="Times New Roman"/>
-          <w:b/>
-          <w:color w:val="000000" w:themeColor="text1"/>
-          <w:sz w:val="36"/>
-          <w:szCs w:val="36"/>
-          <w:lang w:eastAsia="en-US" w:bidi="ar-SA"/>
-          <w14:shadow w14:blurRad="38100" w14:dist="19050" w14:dir="2700000" w14:sx="100000" w14:sy="100000" w14:kx="0" w14:ky="0" w14:algn="tl">
-            <w14:schemeClr w14:val="dk1">
-              <w14:alpha w14:val="60000"/>
-            </w14:schemeClr>
-          </w14:shadow>
-          <w14:textOutline w14:w="0" w14:cap="flat" w14:cmpd="sng" w14:algn="ctr">
-            <w14:noFill/>
-            <w14:prstDash w14:val="solid"/>
-            <w14:round/>
-          </w14:textOutline>
-        </w:rPr>
-      </w:pPr>
-      <w:r>
-        <w:rPr>
-          <w:rFonts w:ascii="Times New Roman" w:hAnsi="Times New Roman" w:cs="Times New Roman"/>
-          <w:b/>
-          <w:color w:val="000000"/>
-          <w:sz w:val="36"/>
-          <w:szCs w:val="36"/>
-        </w:rPr>
-        <w:t>Definicja produktu</w:t>
-      </w:r>
-      <w:r>
         <w:rPr>
           <w:rFonts w:ascii="Times New Roman" w:hAnsi="Times New Roman" w:cs="Times New Roman"/>
           <w:b/>
@@ -56,42 +26,64 @@
             <w14:round/>
           </w14:textOutline>
         </w:rPr>
+      </w:pPr>
+      <w:r>
+        <w:rPr>
+          <w:rFonts w:ascii="Times New Roman" w:hAnsi="Times New Roman" w:cs="Times New Roman"/>
+          <w:b/>
+          <w:color w:val="000000"/>
+          <w:sz w:val="36"/>
+          <w:szCs w:val="36"/>
+        </w:rPr>
+        <w:t>Definicja</w:t>
+      </w:r>
+      <w:r>
+        <w:rPr>
+          <w:rFonts w:ascii="Times New Roman" w:hAnsi="Times New Roman" w:cs="Times New Roman"/>
+          <w:b/>
+          <w:color w:val="000000" w:themeColor="text1"/>
+          <w:sz w:val="36"/>
+          <w:szCs w:val="36"/>
+          <w14:shadow w14:blurRad="38100" w14:dist="19050" w14:dir="2700000" w14:sx="100000" w14:sy="100000" w14:kx="0" w14:ky="0" w14:algn="tl">
+            <w14:schemeClr w14:val="dk1">
+              <w14:alpha w14:val="60000"/>
+            </w14:schemeClr>
+          </w14:shadow>
+          <w14:textOutline w14:w="0" w14:cap="flat" w14:cmpd="sng" w14:algn="ctr">
+            <w14:noFill/>
+            <w14:prstDash w14:val="solid"/>
+            <w14:round/>
+          </w14:textOutline>
+        </w:rPr>
         <w:t>:</w:t>
       </w:r>
     </w:p>
-    <w:p>
-      <w:pPr>
-        <w:rPr>
-          <w:lang w:eastAsia="en-US" w:bidi="ar-SA"/>
-        </w:rPr>
-      </w:pPr>
-    </w:p>
-    <w:p>
-      <w:pPr>
-        <w:rPr>
-          <w:rFonts w:ascii="Times New Roman" w:hAnsi="Times New Roman" w:cs="Times New Roman"/>
-          <w:sz w:val="28"/>
+    <w:p/>
+    <w:p>
+      <w:pPr>
+        <w:rPr>
           <w:szCs w:val="28"/>
-          <w:lang w:eastAsia="en-US" w:bidi="ar-SA"/>
         </w:rPr>
       </w:pPr>
       <w:r>
         <w:rPr>
-          <w:rFonts w:ascii="Times New Roman" w:hAnsi="Times New Roman" w:cs="Times New Roman"/>
-          <w:sz w:val="28"/>
           <w:szCs w:val="28"/>
-          <w:lang w:eastAsia="en-US" w:bidi="ar-SA"/>
-        </w:rPr>
-        <w:t>Strona internetowa służąca do obsługi zamówień kursów transportowych firmy na terenie województwa zachodniopomorskiego.</w:t>
+        </w:rPr>
+        <w:t>Strona internetowa służąca do obsługi zamówień kursów transportowych firmy na terenie województwa zachodniopomorskieg</w:t>
       </w:r>
-    </w:p>
-    <w:p>
-      <w:pPr>
-        <w:rPr>
-          <w:rFonts w:ascii="Times New Roman" w:hAnsi="Times New Roman" w:cs="Times New Roman"/>
-          <w:sz w:val="28"/>
+      <w:bookmarkStart w:id="0" w:name="_GoBack"/>
+      <w:bookmarkEnd w:id="0"/>
+      <w:r>
+        <w:rPr>
           <w:szCs w:val="28"/>
-          <w:lang w:eastAsia="en-US" w:bidi="ar-SA"/>
+        </w:rPr>
+        <w:t>o.</w:t>
+      </w:r>
+    </w:p>
+    <w:p>
+      <w:pPr>
+        <w:rPr>
+          <w:szCs w:val="28"/>
         </w:rPr>
       </w:pPr>
     </w:p>
@@ -103,20 +95,18 @@
           <w:numId w:val="1"/>
         </w:numPr>
         <w:rPr>
-          <w:rFonts w:ascii="Times New Roman" w:hAnsi="Times New Roman" w:cs="Times New Roman"/>
+          <w:rFonts w:cs="Times New Roman"/>
           <w:b/>
           <w:sz w:val="36"/>
           <w:szCs w:val="36"/>
-          <w:lang w:eastAsia="en-US" w:bidi="ar-SA"/>
         </w:rPr>
       </w:pPr>
       <w:r>
         <w:rPr>
-          <w:rFonts w:ascii="Times New Roman" w:hAnsi="Times New Roman" w:cs="Times New Roman"/>
+          <w:rFonts w:cs="Times New Roman"/>
           <w:b/>
           <w:sz w:val="36"/>
           <w:szCs w:val="36"/>
-          <w:lang w:eastAsia="en-US" w:bidi="ar-SA"/>
         </w:rPr>
         <w:t>Wymagania funkcjonalne:</w:t>
       </w:r>
@@ -125,11 +115,10 @@
       <w:pPr>
         <w:pStyle w:val="Akapitzlist"/>
         <w:rPr>
-          <w:rFonts w:ascii="Times New Roman" w:hAnsi="Times New Roman" w:cs="Times New Roman"/>
+          <w:rFonts w:cs="Times New Roman"/>
           <w:b/>
           <w:sz w:val="36"/>
           <w:szCs w:val="36"/>
-          <w:lang w:eastAsia="en-US" w:bidi="ar-SA"/>
         </w:rPr>
       </w:pPr>
     </w:p>
@@ -141,19 +130,15 @@
           <w:numId w:val="2"/>
         </w:numPr>
         <w:rPr>
-          <w:rFonts w:ascii="Times New Roman" w:hAnsi="Times New Roman" w:cs="Times New Roman"/>
-          <w:b/>
-          <w:sz w:val="28"/>
+          <w:rFonts w:cs="Times New Roman"/>
+          <w:b/>
           <w:szCs w:val="28"/>
-          <w:lang w:eastAsia="en-US" w:bidi="ar-SA"/>
         </w:rPr>
       </w:pPr>
       <w:r>
         <w:rPr>
-          <w:rFonts w:ascii="Times New Roman" w:hAnsi="Times New Roman" w:cs="Times New Roman"/>
-          <w:sz w:val="28"/>
+          <w:rFonts w:cs="Times New Roman"/>
           <w:szCs w:val="28"/>
-          <w:lang w:eastAsia="en-US" w:bidi="ar-SA"/>
         </w:rPr>
         <w:t>Obsługa zamówień:</w:t>
       </w:r>
@@ -166,19 +151,15 @@
           <w:numId w:val="4"/>
         </w:numPr>
         <w:rPr>
-          <w:rFonts w:ascii="Times New Roman" w:hAnsi="Times New Roman" w:cs="Times New Roman"/>
-          <w:b/>
-          <w:sz w:val="28"/>
+          <w:rFonts w:cs="Times New Roman"/>
+          <w:b/>
           <w:szCs w:val="28"/>
-          <w:lang w:eastAsia="en-US" w:bidi="ar-SA"/>
         </w:rPr>
       </w:pPr>
       <w:r>
         <w:rPr>
-          <w:rFonts w:ascii="Times New Roman" w:hAnsi="Times New Roman" w:cs="Times New Roman"/>
-          <w:sz w:val="28"/>
+          <w:rFonts w:cs="Times New Roman"/>
           <w:szCs w:val="28"/>
-          <w:lang w:eastAsia="en-US" w:bidi="ar-SA"/>
         </w:rPr>
         <w:t>Rezerwacja kursu.</w:t>
       </w:r>
@@ -191,19 +172,15 @@
           <w:numId w:val="4"/>
         </w:numPr>
         <w:rPr>
-          <w:rFonts w:ascii="Times New Roman" w:hAnsi="Times New Roman" w:cs="Times New Roman"/>
-          <w:b/>
-          <w:sz w:val="28"/>
+          <w:rFonts w:cs="Times New Roman"/>
+          <w:b/>
           <w:szCs w:val="28"/>
-          <w:lang w:eastAsia="en-US" w:bidi="ar-SA"/>
         </w:rPr>
       </w:pPr>
       <w:r>
         <w:rPr>
-          <w:rFonts w:ascii="Times New Roman" w:hAnsi="Times New Roman" w:cs="Times New Roman"/>
-          <w:sz w:val="28"/>
+          <w:rFonts w:cs="Times New Roman"/>
           <w:szCs w:val="28"/>
-          <w:lang w:eastAsia="en-US" w:bidi="ar-SA"/>
         </w:rPr>
         <w:t>Anulowanie kursu.</w:t>
       </w:r>
@@ -216,22 +193,29 @@
           <w:numId w:val="4"/>
         </w:numPr>
         <w:rPr>
-          <w:rFonts w:ascii="Times New Roman" w:hAnsi="Times New Roman" w:cs="Times New Roman"/>
-          <w:b/>
-          <w:sz w:val="28"/>
+          <w:rFonts w:cs="Times New Roman"/>
+          <w:b/>
           <w:szCs w:val="28"/>
-          <w:lang w:eastAsia="en-US" w:bidi="ar-SA"/>
         </w:rPr>
       </w:pPr>
       <w:r>
         <w:rPr>
-          <w:rFonts w:ascii="Times New Roman" w:hAnsi="Times New Roman" w:cs="Times New Roman"/>
-          <w:sz w:val="28"/>
+          <w:rFonts w:cs="Times New Roman"/>
           <w:szCs w:val="28"/>
-          <w:lang w:eastAsia="en-US" w:bidi="ar-SA"/>
         </w:rPr>
         <w:t>Przypisanie kursu do kierowcy.</w:t>
       </w:r>
+    </w:p>
+    <w:p>
+      <w:pPr>
+        <w:pStyle w:val="Akapitzlist"/>
+        <w:ind w:left="2160"/>
+        <w:rPr>
+          <w:rFonts w:cs="Times New Roman"/>
+          <w:b/>
+          <w:szCs w:val="28"/>
+        </w:rPr>
+      </w:pPr>
     </w:p>
     <w:p>
       <w:pPr>
@@ -241,19 +225,15 @@
           <w:numId w:val="2"/>
         </w:numPr>
         <w:rPr>
-          <w:rFonts w:ascii="Times New Roman" w:hAnsi="Times New Roman" w:cs="Times New Roman"/>
-          <w:b/>
-          <w:sz w:val="28"/>
+          <w:rFonts w:cs="Times New Roman"/>
+          <w:b/>
           <w:szCs w:val="28"/>
-          <w:lang w:eastAsia="en-US" w:bidi="ar-SA"/>
         </w:rPr>
       </w:pPr>
       <w:r>
         <w:rPr>
-          <w:rFonts w:ascii="Times New Roman" w:hAnsi="Times New Roman" w:cs="Times New Roman"/>
-          <w:sz w:val="28"/>
+          <w:rFonts w:cs="Times New Roman"/>
           <w:szCs w:val="28"/>
-          <w:lang w:eastAsia="en-US" w:bidi="ar-SA"/>
         </w:rPr>
         <w:t>Zarządzanie kontem:</w:t>
       </w:r>
@@ -266,19 +246,15 @@
           <w:numId w:val="5"/>
         </w:numPr>
         <w:rPr>
-          <w:rFonts w:ascii="Times New Roman" w:hAnsi="Times New Roman" w:cs="Times New Roman"/>
-          <w:b/>
-          <w:sz w:val="28"/>
+          <w:rFonts w:cs="Times New Roman"/>
+          <w:b/>
           <w:szCs w:val="28"/>
-          <w:lang w:eastAsia="en-US" w:bidi="ar-SA"/>
         </w:rPr>
       </w:pPr>
       <w:r>
         <w:rPr>
-          <w:rFonts w:ascii="Times New Roman" w:hAnsi="Times New Roman" w:cs="Times New Roman"/>
-          <w:sz w:val="28"/>
+          <w:rFonts w:cs="Times New Roman"/>
           <w:szCs w:val="28"/>
-          <w:lang w:eastAsia="en-US" w:bidi="ar-SA"/>
         </w:rPr>
         <w:t>Edycja danych osobowych.</w:t>
       </w:r>
@@ -291,19 +267,15 @@
           <w:numId w:val="5"/>
         </w:numPr>
         <w:rPr>
-          <w:rFonts w:ascii="Times New Roman" w:hAnsi="Times New Roman" w:cs="Times New Roman"/>
-          <w:b/>
-          <w:sz w:val="28"/>
+          <w:rFonts w:cs="Times New Roman"/>
+          <w:b/>
           <w:szCs w:val="28"/>
-          <w:lang w:eastAsia="en-US" w:bidi="ar-SA"/>
         </w:rPr>
       </w:pPr>
       <w:r>
         <w:rPr>
-          <w:rFonts w:ascii="Times New Roman" w:hAnsi="Times New Roman" w:cs="Times New Roman"/>
-          <w:sz w:val="28"/>
+          <w:rFonts w:cs="Times New Roman"/>
           <w:szCs w:val="28"/>
-          <w:lang w:eastAsia="en-US" w:bidi="ar-SA"/>
         </w:rPr>
         <w:t>Rejestracja użytkownika.</w:t>
       </w:r>
@@ -316,19 +288,15 @@
           <w:numId w:val="5"/>
         </w:numPr>
         <w:rPr>
-          <w:rFonts w:ascii="Times New Roman" w:hAnsi="Times New Roman" w:cs="Times New Roman"/>
-          <w:b/>
-          <w:sz w:val="28"/>
+          <w:rFonts w:cs="Times New Roman"/>
+          <w:b/>
           <w:szCs w:val="28"/>
-          <w:lang w:eastAsia="en-US" w:bidi="ar-SA"/>
         </w:rPr>
       </w:pPr>
       <w:r>
         <w:rPr>
-          <w:rFonts w:ascii="Times New Roman" w:hAnsi="Times New Roman" w:cs="Times New Roman"/>
-          <w:sz w:val="28"/>
+          <w:rFonts w:cs="Times New Roman"/>
           <w:szCs w:val="28"/>
-          <w:lang w:eastAsia="en-US" w:bidi="ar-SA"/>
         </w:rPr>
         <w:t>Rejestracja pracownika.</w:t>
       </w:r>
@@ -341,19 +309,15 @@
           <w:numId w:val="5"/>
         </w:numPr>
         <w:rPr>
-          <w:rFonts w:ascii="Times New Roman" w:hAnsi="Times New Roman" w:cs="Times New Roman"/>
-          <w:b/>
-          <w:sz w:val="28"/>
+          <w:rFonts w:cs="Times New Roman"/>
+          <w:b/>
           <w:szCs w:val="28"/>
-          <w:lang w:eastAsia="en-US" w:bidi="ar-SA"/>
         </w:rPr>
       </w:pPr>
       <w:r>
         <w:rPr>
-          <w:rFonts w:ascii="Times New Roman" w:hAnsi="Times New Roman" w:cs="Times New Roman"/>
-          <w:sz w:val="28"/>
+          <w:rFonts w:cs="Times New Roman"/>
           <w:szCs w:val="28"/>
-          <w:lang w:eastAsia="en-US" w:bidi="ar-SA"/>
         </w:rPr>
         <w:t>Logowanie.</w:t>
       </w:r>
@@ -361,22 +325,16 @@
     <w:p>
       <w:pPr>
         <w:rPr>
-          <w:rFonts w:ascii="Times New Roman" w:hAnsi="Times New Roman" w:cs="Times New Roman"/>
-          <w:b/>
-          <w:sz w:val="28"/>
+          <w:b/>
           <w:szCs w:val="28"/>
-          <w:lang w:eastAsia="en-US" w:bidi="ar-SA"/>
-        </w:rPr>
-      </w:pPr>
-    </w:p>
-    <w:p>
-      <w:pPr>
-        <w:rPr>
-          <w:rFonts w:ascii="Times New Roman" w:hAnsi="Times New Roman" w:cs="Times New Roman"/>
-          <w:b/>
-          <w:sz w:val="36"/>
-          <w:szCs w:val="36"/>
-          <w:lang w:eastAsia="en-US" w:bidi="ar-SA"/>
+        </w:rPr>
+      </w:pPr>
+    </w:p>
+    <w:p>
+      <w:pPr>
+        <w:rPr>
+          <w:b/>
+          <w:sz w:val="36"/>
         </w:rPr>
       </w:pPr>
     </w:p>
@@ -388,20 +346,18 @@
           <w:numId w:val="1"/>
         </w:numPr>
         <w:rPr>
-          <w:rFonts w:ascii="Times New Roman" w:hAnsi="Times New Roman" w:cs="Times New Roman"/>
+          <w:rFonts w:cs="Times New Roman"/>
           <w:b/>
           <w:sz w:val="36"/>
           <w:szCs w:val="36"/>
-          <w:lang w:eastAsia="en-US" w:bidi="ar-SA"/>
         </w:rPr>
       </w:pPr>
       <w:r>
         <w:rPr>
-          <w:rFonts w:ascii="Times New Roman" w:hAnsi="Times New Roman" w:cs="Times New Roman"/>
+          <w:rFonts w:cs="Times New Roman"/>
           <w:b/>
           <w:sz w:val="36"/>
           <w:szCs w:val="36"/>
-          <w:lang w:eastAsia="en-US" w:bidi="ar-SA"/>
         </w:rPr>
         <w:t>Struktura bazy danych:</w:t>
       </w:r>
@@ -409,32 +365,24 @@
     <w:p>
       <w:pPr>
         <w:rPr>
-          <w:rFonts w:ascii="Times New Roman" w:hAnsi="Times New Roman" w:cs="Times New Roman"/>
-          <w:b/>
-          <w:sz w:val="36"/>
-          <w:szCs w:val="36"/>
-          <w:lang w:eastAsia="en-US" w:bidi="ar-SA"/>
-        </w:rPr>
-      </w:pPr>
-    </w:p>
-    <w:p>
-      <w:pPr>
-        <w:rPr>
-          <w:rFonts w:ascii="Times New Roman" w:hAnsi="Times New Roman" w:cs="Times New Roman"/>
-          <w:b/>
-          <w:sz w:val="36"/>
-          <w:szCs w:val="36"/>
-          <w:lang w:eastAsia="en-US" w:bidi="ar-SA"/>
+          <w:b/>
+          <w:sz w:val="36"/>
+        </w:rPr>
+      </w:pPr>
+    </w:p>
+    <w:p>
+      <w:pPr>
+        <w:rPr>
+          <w:b/>
+          <w:sz w:val="36"/>
         </w:rPr>
       </w:pPr>
       <w:r>
         <w:rPr>
-          <w:rFonts w:ascii="Times New Roman" w:hAnsi="Times New Roman" w:cs="Times New Roman"/>
           <w:b/>
           <w:noProof/>
           <w:sz w:val="36"/>
-          <w:szCs w:val="36"/>
-          <w:lang w:eastAsia="pl-PL" w:bidi="ar-SA"/>
+          <w:lang w:eastAsia="pl-PL"/>
         </w:rPr>
         <w:drawing>
           <wp:inline distT="0" distB="0" distL="0" distR="0">
@@ -481,19 +429,850 @@
     </w:p>
     <w:p>
       <w:pPr>
+        <w:rPr>
+          <w:b/>
+          <w:sz w:val="36"/>
+        </w:rPr>
+      </w:pPr>
+    </w:p>
+    <w:p>
+      <w:pPr>
         <w:pStyle w:val="Akapitzlist"/>
-        <w:ind w:left="1440"/>
-        <w:rPr>
-          <w:rFonts w:ascii="Times New Roman" w:hAnsi="Times New Roman" w:cs="Times New Roman"/>
+        <w:numPr>
+          <w:ilvl w:val="0"/>
+          <w:numId w:val="1"/>
+        </w:numPr>
+        <w:rPr>
+          <w:rFonts w:cs="Times New Roman"/>
           <w:b/>
           <w:sz w:val="36"/>
           <w:szCs w:val="36"/>
-          <w:lang w:eastAsia="en-US" w:bidi="ar-SA"/>
-        </w:rPr>
-      </w:pPr>
-      <w:bookmarkStart w:id="0" w:name="_GoBack"/>
-      <w:bookmarkEnd w:id="0"/>
-    </w:p>
+        </w:rPr>
+      </w:pPr>
+      <w:r>
+        <w:rPr>
+          <w:rFonts w:cs="Times New Roman"/>
+          <w:b/>
+          <w:sz w:val="36"/>
+          <w:szCs w:val="36"/>
+        </w:rPr>
+        <w:t>Szczegółowy opis wymagań</w:t>
+      </w:r>
+      <w:r>
+        <w:rPr>
+          <w:rFonts w:cs="Times New Roman"/>
+          <w:b/>
+          <w:sz w:val="36"/>
+          <w:szCs w:val="36"/>
+        </w:rPr>
+        <w:t>:</w:t>
+      </w:r>
+    </w:p>
+    <w:p>
+      <w:pPr>
+        <w:rPr>
+          <w:b/>
+          <w:sz w:val="36"/>
+        </w:rPr>
+      </w:pPr>
+    </w:p>
+    <w:p>
+      <w:pPr>
+        <w:pStyle w:val="Akapitzlist"/>
+        <w:rPr>
+          <w:rFonts w:cs="Times New Roman"/>
+          <w:b/>
+          <w:sz w:val="36"/>
+          <w:szCs w:val="36"/>
+        </w:rPr>
+      </w:pPr>
+    </w:p>
+    <w:tbl>
+      <w:tblPr>
+        <w:tblStyle w:val="Tabela-Siatka"/>
+        <w:tblW w:w="0" w:type="auto"/>
+        <w:tblLook w:val="04A0" w:firstRow="1" w:lastRow="0" w:firstColumn="1" w:lastColumn="0" w:noHBand="0" w:noVBand="1"/>
+      </w:tblPr>
+      <w:tblGrid>
+        <w:gridCol w:w="4531"/>
+        <w:gridCol w:w="4531"/>
+      </w:tblGrid>
+      <w:tr>
+        <w:tc>
+          <w:tcPr>
+            <w:tcW w:w="4531" w:type="dxa"/>
+          </w:tcPr>
+          <w:p>
+            <w:pPr>
+              <w:jc w:val="center"/>
+              <w:rPr>
+                <w:szCs w:val="28"/>
+              </w:rPr>
+            </w:pPr>
+            <w:r>
+              <w:rPr>
+                <w:szCs w:val="28"/>
+              </w:rPr>
+              <w:t>Numer ID</w:t>
+            </w:r>
+          </w:p>
+        </w:tc>
+        <w:tc>
+          <w:tcPr>
+            <w:tcW w:w="4531" w:type="dxa"/>
+          </w:tcPr>
+          <w:p>
+            <w:pPr>
+              <w:pStyle w:val="Bezodstpw"/>
+              <w:rPr>
+                <w:rFonts w:ascii="Times New Roman" w:hAnsi="Times New Roman" w:cs="Times New Roman"/>
+                <w:szCs w:val="28"/>
+                <w:lang w:eastAsia="en-US" w:bidi="ar-SA"/>
+              </w:rPr>
+            </w:pPr>
+            <w:r>
+              <w:rPr>
+                <w:rFonts w:ascii="Times New Roman" w:hAnsi="Times New Roman" w:cs="Times New Roman"/>
+                <w:szCs w:val="28"/>
+                <w:lang w:eastAsia="en-US" w:bidi="ar-SA"/>
+              </w:rPr>
+              <w:t>W1</w:t>
+            </w:r>
+          </w:p>
+          <w:p>
+            <w:pPr>
+              <w:pStyle w:val="Bezodstpw"/>
+              <w:rPr>
+                <w:rFonts w:ascii="Times New Roman" w:hAnsi="Times New Roman" w:cs="Times New Roman"/>
+                <w:szCs w:val="28"/>
+                <w:lang w:eastAsia="en-US" w:bidi="ar-SA"/>
+              </w:rPr>
+            </w:pPr>
+          </w:p>
+        </w:tc>
+      </w:tr>
+      <w:tr>
+        <w:tc>
+          <w:tcPr>
+            <w:tcW w:w="4531" w:type="dxa"/>
+          </w:tcPr>
+          <w:p>
+            <w:pPr>
+              <w:tabs>
+                <w:tab w:val="center" w:pos="2157"/>
+              </w:tabs>
+              <w:jc w:val="center"/>
+              <w:rPr>
+                <w:szCs w:val="28"/>
+              </w:rPr>
+            </w:pPr>
+            <w:r>
+              <w:rPr>
+                <w:szCs w:val="28"/>
+              </w:rPr>
+              <w:t>Nazwa</w:t>
+            </w:r>
+          </w:p>
+        </w:tc>
+        <w:tc>
+          <w:tcPr>
+            <w:tcW w:w="4531" w:type="dxa"/>
+          </w:tcPr>
+          <w:p>
+            <w:pPr>
+              <w:pStyle w:val="Bezodstpw"/>
+              <w:rPr>
+                <w:rFonts w:ascii="Times New Roman" w:hAnsi="Times New Roman" w:cs="Times New Roman"/>
+                <w:szCs w:val="28"/>
+                <w:lang w:eastAsia="en-US" w:bidi="ar-SA"/>
+              </w:rPr>
+            </w:pPr>
+            <w:r>
+              <w:rPr>
+                <w:rFonts w:ascii="Times New Roman" w:hAnsi="Times New Roman" w:cs="Times New Roman"/>
+                <w:szCs w:val="28"/>
+                <w:lang w:eastAsia="en-US" w:bidi="ar-SA"/>
+              </w:rPr>
+              <w:t>Rezerwacja kursu</w:t>
+            </w:r>
+          </w:p>
+          <w:p>
+            <w:pPr>
+              <w:pStyle w:val="Bezodstpw"/>
+              <w:rPr>
+                <w:rFonts w:ascii="Times New Roman" w:hAnsi="Times New Roman" w:cs="Times New Roman"/>
+                <w:szCs w:val="28"/>
+                <w:lang w:eastAsia="en-US" w:bidi="ar-SA"/>
+              </w:rPr>
+            </w:pPr>
+          </w:p>
+        </w:tc>
+      </w:tr>
+      <w:tr>
+        <w:tc>
+          <w:tcPr>
+            <w:tcW w:w="4531" w:type="dxa"/>
+          </w:tcPr>
+          <w:p>
+            <w:pPr>
+              <w:pStyle w:val="Bezodstpw"/>
+              <w:jc w:val="center"/>
+              <w:rPr>
+                <w:rFonts w:ascii="Times New Roman" w:hAnsi="Times New Roman" w:cs="Times New Roman"/>
+                <w:szCs w:val="28"/>
+                <w:lang w:eastAsia="en-US" w:bidi="ar-SA"/>
+              </w:rPr>
+            </w:pPr>
+            <w:r>
+              <w:rPr>
+                <w:rFonts w:ascii="Times New Roman" w:hAnsi="Times New Roman" w:cs="Times New Roman"/>
+                <w:szCs w:val="28"/>
+                <w:lang w:eastAsia="en-US" w:bidi="ar-SA"/>
+              </w:rPr>
+              <w:t>Warunek początkowy</w:t>
+            </w:r>
+          </w:p>
+        </w:tc>
+        <w:tc>
+          <w:tcPr>
+            <w:tcW w:w="4531" w:type="dxa"/>
+          </w:tcPr>
+          <w:p>
+            <w:pPr>
+              <w:pStyle w:val="Bezodstpw"/>
+              <w:rPr>
+                <w:rFonts w:ascii="Times New Roman" w:hAnsi="Times New Roman" w:cs="Times New Roman"/>
+                <w:szCs w:val="28"/>
+                <w:lang w:eastAsia="en-US" w:bidi="ar-SA"/>
+              </w:rPr>
+            </w:pPr>
+            <w:r>
+              <w:rPr>
+                <w:rFonts w:ascii="Times New Roman" w:hAnsi="Times New Roman" w:cs="Times New Roman"/>
+                <w:szCs w:val="28"/>
+                <w:lang w:eastAsia="en-US" w:bidi="ar-SA"/>
+              </w:rPr>
+              <w:t>Posiadanie konta</w:t>
+            </w:r>
+          </w:p>
+          <w:p>
+            <w:pPr>
+              <w:pStyle w:val="Bezodstpw"/>
+              <w:rPr>
+                <w:rFonts w:ascii="Times New Roman" w:hAnsi="Times New Roman" w:cs="Times New Roman"/>
+                <w:szCs w:val="28"/>
+                <w:lang w:eastAsia="en-US" w:bidi="ar-SA"/>
+              </w:rPr>
+            </w:pPr>
+          </w:p>
+        </w:tc>
+      </w:tr>
+      <w:tr>
+        <w:tc>
+          <w:tcPr>
+            <w:tcW w:w="4531" w:type="dxa"/>
+          </w:tcPr>
+          <w:p>
+            <w:pPr>
+              <w:pStyle w:val="Bezodstpw"/>
+              <w:tabs>
+                <w:tab w:val="left" w:pos="2472"/>
+              </w:tabs>
+              <w:jc w:val="center"/>
+              <w:rPr>
+                <w:rFonts w:ascii="Times New Roman" w:hAnsi="Times New Roman" w:cs="Times New Roman"/>
+                <w:szCs w:val="28"/>
+                <w:lang w:eastAsia="en-US" w:bidi="ar-SA"/>
+              </w:rPr>
+            </w:pPr>
+            <w:r>
+              <w:rPr>
+                <w:rFonts w:ascii="Times New Roman" w:hAnsi="Times New Roman" w:cs="Times New Roman"/>
+                <w:szCs w:val="28"/>
+                <w:lang w:eastAsia="en-US" w:bidi="ar-SA"/>
+              </w:rPr>
+              <w:t>Przebieg działania</w:t>
+            </w:r>
+          </w:p>
+        </w:tc>
+        <w:tc>
+          <w:tcPr>
+            <w:tcW w:w="4531" w:type="dxa"/>
+          </w:tcPr>
+          <w:p>
+            <w:pPr>
+              <w:pStyle w:val="Bezodstpw"/>
+              <w:rPr>
+                <w:rFonts w:ascii="Times New Roman" w:hAnsi="Times New Roman" w:cs="Times New Roman"/>
+                <w:szCs w:val="28"/>
+                <w:lang w:eastAsia="en-US" w:bidi="ar-SA"/>
+              </w:rPr>
+            </w:pPr>
+            <w:r>
+              <w:rPr>
+                <w:rFonts w:ascii="Times New Roman" w:hAnsi="Times New Roman" w:cs="Times New Roman"/>
+                <w:szCs w:val="28"/>
+                <w:lang w:eastAsia="en-US" w:bidi="ar-SA"/>
+              </w:rPr>
+              <w:t>Użytkownik wypełnia oraz wysyła formularz podany na stronie</w:t>
+            </w:r>
+            <w:r>
+              <w:rPr>
+                <w:rFonts w:ascii="Times New Roman" w:hAnsi="Times New Roman" w:cs="Times New Roman"/>
+                <w:szCs w:val="28"/>
+                <w:lang w:eastAsia="en-US" w:bidi="ar-SA"/>
+              </w:rPr>
+              <w:t xml:space="preserve">. Po opłaceniu kursu przez klienta, </w:t>
+            </w:r>
+            <w:r>
+              <w:rPr>
+                <w:rFonts w:ascii="Times New Roman" w:hAnsi="Times New Roman" w:cs="Times New Roman"/>
+                <w:szCs w:val="28"/>
+                <w:lang w:eastAsia="en-US" w:bidi="ar-SA"/>
+              </w:rPr>
+              <w:t>kurs jest</w:t>
+            </w:r>
+            <w:r>
+              <w:rPr>
+                <w:rFonts w:ascii="Times New Roman" w:hAnsi="Times New Roman" w:cs="Times New Roman"/>
+                <w:szCs w:val="28"/>
+                <w:lang w:eastAsia="en-US" w:bidi="ar-SA"/>
+              </w:rPr>
+              <w:t xml:space="preserve"> dodawany do rejestru.</w:t>
+            </w:r>
+          </w:p>
+          <w:p>
+            <w:pPr>
+              <w:pStyle w:val="Bezodstpw"/>
+              <w:rPr>
+                <w:rFonts w:ascii="Times New Roman" w:hAnsi="Times New Roman" w:cs="Times New Roman"/>
+                <w:szCs w:val="28"/>
+                <w:lang w:eastAsia="en-US" w:bidi="ar-SA"/>
+              </w:rPr>
+            </w:pPr>
+          </w:p>
+          <w:p>
+            <w:pPr>
+              <w:pStyle w:val="Bezodstpw"/>
+              <w:rPr>
+                <w:rFonts w:ascii="Times New Roman" w:hAnsi="Times New Roman" w:cs="Times New Roman"/>
+                <w:szCs w:val="28"/>
+                <w:lang w:eastAsia="en-US" w:bidi="ar-SA"/>
+              </w:rPr>
+            </w:pPr>
+            <w:r>
+              <w:rPr>
+                <w:rFonts w:ascii="Times New Roman" w:hAnsi="Times New Roman" w:cs="Times New Roman"/>
+                <w:szCs w:val="28"/>
+                <w:lang w:eastAsia="en-US" w:bidi="ar-SA"/>
+              </w:rPr>
+              <w:t>W przypadku braku wolnych pojazdów lub kierowców w danym terminie, proponowany jest inny termin. Użytkownik decyduje, czy chce zarezerwować kurs z nową datą, czy z niego zrezygnować.</w:t>
+            </w:r>
+          </w:p>
+          <w:p>
+            <w:pPr>
+              <w:pStyle w:val="Bezodstpw"/>
+              <w:rPr>
+                <w:rFonts w:ascii="Times New Roman" w:hAnsi="Times New Roman" w:cs="Times New Roman"/>
+                <w:szCs w:val="28"/>
+                <w:lang w:eastAsia="en-US" w:bidi="ar-SA"/>
+              </w:rPr>
+            </w:pPr>
+          </w:p>
+        </w:tc>
+      </w:tr>
+      <w:tr>
+        <w:tc>
+          <w:tcPr>
+            <w:tcW w:w="4531" w:type="dxa"/>
+          </w:tcPr>
+          <w:p>
+            <w:pPr>
+              <w:pStyle w:val="Bezodstpw"/>
+              <w:jc w:val="center"/>
+              <w:rPr>
+                <w:rFonts w:ascii="Times New Roman" w:hAnsi="Times New Roman" w:cs="Times New Roman"/>
+                <w:szCs w:val="28"/>
+                <w:lang w:eastAsia="en-US" w:bidi="ar-SA"/>
+              </w:rPr>
+            </w:pPr>
+            <w:r>
+              <w:rPr>
+                <w:rFonts w:ascii="Times New Roman" w:hAnsi="Times New Roman" w:cs="Times New Roman"/>
+                <w:szCs w:val="28"/>
+                <w:lang w:eastAsia="en-US" w:bidi="ar-SA"/>
+              </w:rPr>
+              <w:t>Warunek końcowy</w:t>
+            </w:r>
+          </w:p>
+        </w:tc>
+        <w:tc>
+          <w:tcPr>
+            <w:tcW w:w="4531" w:type="dxa"/>
+          </w:tcPr>
+          <w:p>
+            <w:pPr>
+              <w:pStyle w:val="Bezodstpw"/>
+              <w:rPr>
+                <w:rFonts w:ascii="Times New Roman" w:hAnsi="Times New Roman" w:cs="Times New Roman"/>
+                <w:szCs w:val="28"/>
+                <w:lang w:eastAsia="en-US" w:bidi="ar-SA"/>
+              </w:rPr>
+            </w:pPr>
+            <w:r>
+              <w:rPr>
+                <w:rFonts w:ascii="Times New Roman" w:hAnsi="Times New Roman" w:cs="Times New Roman"/>
+                <w:szCs w:val="28"/>
+                <w:lang w:eastAsia="en-US" w:bidi="ar-SA"/>
+              </w:rPr>
+              <w:t>Dodanie kursu do rejestru kursów</w:t>
+            </w:r>
+          </w:p>
+          <w:p>
+            <w:pPr>
+              <w:pStyle w:val="Bezodstpw"/>
+              <w:rPr>
+                <w:rFonts w:ascii="Times New Roman" w:hAnsi="Times New Roman" w:cs="Times New Roman"/>
+                <w:szCs w:val="28"/>
+                <w:lang w:eastAsia="en-US" w:bidi="ar-SA"/>
+              </w:rPr>
+            </w:pPr>
+          </w:p>
+        </w:tc>
+      </w:tr>
+    </w:tbl>
+    <w:p>
+      <w:pPr>
+        <w:rPr>
+          <w:b/>
+          <w:sz w:val="36"/>
+        </w:rPr>
+      </w:pPr>
+    </w:p>
+    <w:p>
+      <w:pPr>
+        <w:rPr>
+          <w:b/>
+          <w:sz w:val="36"/>
+        </w:rPr>
+      </w:pPr>
+    </w:p>
+    <w:p>
+      <w:pPr>
+        <w:rPr>
+          <w:b/>
+          <w:sz w:val="36"/>
+        </w:rPr>
+      </w:pPr>
+    </w:p>
+    <w:p>
+      <w:pPr>
+        <w:rPr>
+          <w:b/>
+          <w:sz w:val="36"/>
+        </w:rPr>
+      </w:pPr>
+    </w:p>
+    <w:p>
+      <w:pPr>
+        <w:rPr>
+          <w:b/>
+          <w:sz w:val="36"/>
+        </w:rPr>
+      </w:pPr>
+    </w:p>
+    <w:p>
+      <w:pPr>
+        <w:rPr>
+          <w:b/>
+          <w:sz w:val="36"/>
+        </w:rPr>
+      </w:pPr>
+    </w:p>
+    <w:p>
+      <w:pPr>
+        <w:rPr>
+          <w:b/>
+          <w:sz w:val="36"/>
+        </w:rPr>
+      </w:pPr>
+    </w:p>
+    <w:p>
+      <w:pPr>
+        <w:rPr>
+          <w:b/>
+          <w:sz w:val="36"/>
+        </w:rPr>
+      </w:pPr>
+    </w:p>
+    <w:p>
+      <w:pPr>
+        <w:rPr>
+          <w:b/>
+          <w:sz w:val="36"/>
+        </w:rPr>
+      </w:pPr>
+    </w:p>
+    <w:p>
+      <w:pPr>
+        <w:rPr>
+          <w:b/>
+          <w:sz w:val="36"/>
+        </w:rPr>
+      </w:pPr>
+    </w:p>
+    <w:p>
+      <w:pPr>
+        <w:rPr>
+          <w:b/>
+          <w:sz w:val="36"/>
+        </w:rPr>
+      </w:pPr>
+    </w:p>
+    <w:p>
+      <w:pPr>
+        <w:rPr>
+          <w:b/>
+          <w:sz w:val="36"/>
+        </w:rPr>
+      </w:pPr>
+    </w:p>
+    <w:tbl>
+      <w:tblPr>
+        <w:tblStyle w:val="Tabela-Siatka"/>
+        <w:tblW w:w="0" w:type="auto"/>
+        <w:tblLook w:val="04A0" w:firstRow="1" w:lastRow="0" w:firstColumn="1" w:lastColumn="0" w:noHBand="0" w:noVBand="1"/>
+      </w:tblPr>
+      <w:tblGrid>
+        <w:gridCol w:w="4531"/>
+        <w:gridCol w:w="4531"/>
+      </w:tblGrid>
+      <w:tr>
+        <w:tc>
+          <w:tcPr>
+            <w:tcW w:w="4531" w:type="dxa"/>
+          </w:tcPr>
+          <w:p>
+            <w:pPr>
+              <w:jc w:val="center"/>
+            </w:pPr>
+            <w:r>
+              <w:t>Numer ID</w:t>
+            </w:r>
+          </w:p>
+          <w:p/>
+        </w:tc>
+        <w:tc>
+          <w:tcPr>
+            <w:tcW w:w="4531" w:type="dxa"/>
+          </w:tcPr>
+          <w:p>
+            <w:r>
+              <w:t>W2</w:t>
+            </w:r>
+          </w:p>
+        </w:tc>
+      </w:tr>
+      <w:tr>
+        <w:tc>
+          <w:tcPr>
+            <w:tcW w:w="4531" w:type="dxa"/>
+          </w:tcPr>
+          <w:p>
+            <w:pPr>
+              <w:jc w:val="center"/>
+            </w:pPr>
+            <w:r>
+              <w:t>Nazwa</w:t>
+            </w:r>
+          </w:p>
+        </w:tc>
+        <w:tc>
+          <w:tcPr>
+            <w:tcW w:w="4531" w:type="dxa"/>
+          </w:tcPr>
+          <w:p>
+            <w:r>
+              <w:t>Anulowanie rezerwacji kursu</w:t>
+            </w:r>
+          </w:p>
+          <w:p/>
+        </w:tc>
+      </w:tr>
+      <w:tr>
+        <w:tc>
+          <w:tcPr>
+            <w:tcW w:w="4531" w:type="dxa"/>
+          </w:tcPr>
+          <w:p>
+            <w:pPr>
+              <w:jc w:val="center"/>
+            </w:pPr>
+            <w:r>
+              <w:t>Warunek początkowy</w:t>
+            </w:r>
+          </w:p>
+        </w:tc>
+        <w:tc>
+          <w:tcPr>
+            <w:tcW w:w="4531" w:type="dxa"/>
+          </w:tcPr>
+          <w:p>
+            <w:r>
+              <w:t>Rezerwacja kursu</w:t>
+            </w:r>
+          </w:p>
+          <w:p/>
+        </w:tc>
+      </w:tr>
+      <w:tr>
+        <w:tc>
+          <w:tcPr>
+            <w:tcW w:w="4531" w:type="dxa"/>
+          </w:tcPr>
+          <w:p>
+            <w:pPr>
+              <w:jc w:val="center"/>
+            </w:pPr>
+            <w:r>
+              <w:t>Przebieg działania</w:t>
+            </w:r>
+          </w:p>
+        </w:tc>
+        <w:tc>
+          <w:tcPr>
+            <w:tcW w:w="4531" w:type="dxa"/>
+          </w:tcPr>
+          <w:p>
+            <w:pPr>
+              <w:tabs>
+                <w:tab w:val="center" w:pos="2157"/>
+              </w:tabs>
+            </w:pPr>
+            <w:r>
+              <w:t xml:space="preserve">Po uprzednim zarezerwowaniu i uiszczeniu opłaty za kurs, klient ma prawo do anulowania rezerwacji </w:t>
+            </w:r>
+            <w:r>
+              <w:t>i odzyskania całej kwoty, jeżeli rezygnacja została złożona nie później niż 5 dni przed planowanym wykonaniem kursu.</w:t>
+            </w:r>
+          </w:p>
+          <w:p>
+            <w:pPr>
+              <w:tabs>
+                <w:tab w:val="center" w:pos="2157"/>
+              </w:tabs>
+            </w:pPr>
+          </w:p>
+          <w:p>
+            <w:pPr>
+              <w:tabs>
+                <w:tab w:val="center" w:pos="2157"/>
+              </w:tabs>
+            </w:pPr>
+            <w:r>
+              <w:t>W przypadku złożenia rezygnacji na mniej niż 5 dni od planowanego wykonania kursu, zwrócone klientowi zostanie 90% kwoty.</w:t>
+            </w:r>
+          </w:p>
+          <w:p>
+            <w:pPr>
+              <w:tabs>
+                <w:tab w:val="center" w:pos="2157"/>
+              </w:tabs>
+            </w:pPr>
+          </w:p>
+        </w:tc>
+      </w:tr>
+      <w:tr>
+        <w:tc>
+          <w:tcPr>
+            <w:tcW w:w="4531" w:type="dxa"/>
+          </w:tcPr>
+          <w:p>
+            <w:pPr>
+              <w:jc w:val="center"/>
+            </w:pPr>
+            <w:r>
+              <w:t>Warunek końcowy</w:t>
+            </w:r>
+          </w:p>
+        </w:tc>
+        <w:tc>
+          <w:tcPr>
+            <w:tcW w:w="4531" w:type="dxa"/>
+          </w:tcPr>
+          <w:p>
+            <w:r>
+              <w:t>Rezygnacja z rezerwacji kursu oraz zwrot pieniędzy</w:t>
+            </w:r>
+          </w:p>
+        </w:tc>
+      </w:tr>
+    </w:tbl>
+    <w:p/>
+    <w:p/>
+    <w:p/>
+    <w:p/>
+    <w:p/>
+    <w:p/>
+    <w:p/>
+    <w:p/>
+    <w:p/>
+    <w:p/>
+    <w:p/>
+    <w:p/>
+    <w:p/>
+    <w:p/>
+    <w:p/>
+    <w:tbl>
+      <w:tblPr>
+        <w:tblStyle w:val="Tabela-Siatka"/>
+        <w:tblW w:w="0" w:type="auto"/>
+        <w:tblLook w:val="04A0" w:firstRow="1" w:lastRow="0" w:firstColumn="1" w:lastColumn="0" w:noHBand="0" w:noVBand="1"/>
+      </w:tblPr>
+      <w:tblGrid>
+        <w:gridCol w:w="4531"/>
+        <w:gridCol w:w="4531"/>
+      </w:tblGrid>
+      <w:tr>
+        <w:tc>
+          <w:tcPr>
+            <w:tcW w:w="4531" w:type="dxa"/>
+          </w:tcPr>
+          <w:p>
+            <w:pPr>
+              <w:tabs>
+                <w:tab w:val="left" w:pos="1293"/>
+              </w:tabs>
+              <w:jc w:val="center"/>
+            </w:pPr>
+            <w:r>
+              <w:lastRenderedPageBreak/>
+              <w:t>Numer ID</w:t>
+            </w:r>
+          </w:p>
+        </w:tc>
+        <w:tc>
+          <w:tcPr>
+            <w:tcW w:w="4531" w:type="dxa"/>
+          </w:tcPr>
+          <w:p>
+            <w:r>
+              <w:t>W3</w:t>
+            </w:r>
+          </w:p>
+          <w:p/>
+        </w:tc>
+      </w:tr>
+      <w:tr>
+        <w:tc>
+          <w:tcPr>
+            <w:tcW w:w="4531" w:type="dxa"/>
+          </w:tcPr>
+          <w:p>
+            <w:pPr>
+              <w:jc w:val="center"/>
+            </w:pPr>
+            <w:r>
+              <w:t>Nazwa</w:t>
+            </w:r>
+          </w:p>
+        </w:tc>
+        <w:tc>
+          <w:tcPr>
+            <w:tcW w:w="4531" w:type="dxa"/>
+          </w:tcPr>
+          <w:p>
+            <w:r>
+              <w:t>Edycja danych osobowych</w:t>
+            </w:r>
+          </w:p>
+          <w:p/>
+        </w:tc>
+      </w:tr>
+      <w:tr>
+        <w:tc>
+          <w:tcPr>
+            <w:tcW w:w="4531" w:type="dxa"/>
+          </w:tcPr>
+          <w:p>
+            <w:pPr>
+              <w:jc w:val="center"/>
+            </w:pPr>
+            <w:r>
+              <w:t>Warunek początkowy</w:t>
+            </w:r>
+          </w:p>
+        </w:tc>
+        <w:tc>
+          <w:tcPr>
+            <w:tcW w:w="4531" w:type="dxa"/>
+          </w:tcPr>
+          <w:p>
+            <w:r>
+              <w:t>Posiadanie konta</w:t>
+            </w:r>
+          </w:p>
+          <w:p/>
+        </w:tc>
+      </w:tr>
+      <w:tr>
+        <w:tc>
+          <w:tcPr>
+            <w:tcW w:w="4531" w:type="dxa"/>
+          </w:tcPr>
+          <w:p>
+            <w:pPr>
+              <w:jc w:val="center"/>
+            </w:pPr>
+            <w:r>
+              <w:t>Przebieg działania</w:t>
+            </w:r>
+          </w:p>
+        </w:tc>
+        <w:tc>
+          <w:tcPr>
+            <w:tcW w:w="4531" w:type="dxa"/>
+          </w:tcPr>
+          <w:p>
+            <w:r>
+              <w:t>Po zalogowaniu się do swojego konta użytkownik ma możliwość edycji swoich danych osobowych. Zmienione dane są sprawdzane pod względem poprawności.</w:t>
+            </w:r>
+          </w:p>
+          <w:p>
+            <w:r>
+              <w:t>Jeżeli wprowadzone dane są poprawne, zmiany są zapisywane. W przypadku niepoprawnych danych, na ekranie wyświetla się komunikat.</w:t>
+            </w:r>
+          </w:p>
+          <w:p/>
+        </w:tc>
+      </w:tr>
+      <w:tr>
+        <w:tc>
+          <w:tcPr>
+            <w:tcW w:w="4531" w:type="dxa"/>
+          </w:tcPr>
+          <w:p>
+            <w:pPr>
+              <w:jc w:val="center"/>
+            </w:pPr>
+            <w:r>
+              <w:t>Warunek końcowy</w:t>
+            </w:r>
+          </w:p>
+        </w:tc>
+        <w:tc>
+          <w:tcPr>
+            <w:tcW w:w="4531" w:type="dxa"/>
+          </w:tcPr>
+          <w:p>
+            <w:r>
+              <w:t>Edycja danych w rejestrze klientów lub pracowników</w:t>
+            </w:r>
+          </w:p>
+        </w:tc>
+      </w:tr>
+    </w:tbl>
+    <w:p/>
     <w:sectPr>
       <w:pgSz w:w="11906" w:h="16838"/>
       <w:pgMar w:top="1417" w:right="1417" w:bottom="1417" w:left="1417" w:header="708" w:footer="708" w:gutter="0"/>
@@ -1023,6 +1802,98 @@
       </w:rPr>
     </w:lvl>
   </w:abstractNum>
+  <w:abstractNum w:abstractNumId="5" w15:restartNumberingAfterBreak="0">
+    <w:nsid w:val="7E7B17F5"/>
+    <w:multiLevelType w:val="hybridMultilevel"/>
+    <w:tmpl w:val="2656216C"/>
+    <w:lvl w:ilvl="0" w:tplc="742E9FC4">
+      <w:start w:val="1"/>
+      <w:numFmt w:val="decimal"/>
+      <w:lvlText w:val="%1."/>
+      <w:lvlJc w:val="left"/>
+      <w:pPr>
+        <w:ind w:left="720" w:hanging="360"/>
+      </w:pPr>
+      <w:rPr>
+        <w:rFonts w:hint="default"/>
+        <w:b w:val="0"/>
+        <w:color w:val="000000" w:themeColor="text1"/>
+        <w:sz w:val="32"/>
+      </w:rPr>
+    </w:lvl>
+    <w:lvl w:ilvl="1" w:tplc="04150019" w:tentative="1">
+      <w:start w:val="1"/>
+      <w:numFmt w:val="lowerLetter"/>
+      <w:lvlText w:val="%2."/>
+      <w:lvlJc w:val="left"/>
+      <w:pPr>
+        <w:ind w:left="1440" w:hanging="360"/>
+      </w:pPr>
+    </w:lvl>
+    <w:lvl w:ilvl="2" w:tplc="0415001B" w:tentative="1">
+      <w:start w:val="1"/>
+      <w:numFmt w:val="lowerRoman"/>
+      <w:lvlText w:val="%3."/>
+      <w:lvlJc w:val="right"/>
+      <w:pPr>
+        <w:ind w:left="2160" w:hanging="180"/>
+      </w:pPr>
+    </w:lvl>
+    <w:lvl w:ilvl="3" w:tplc="0415000F" w:tentative="1">
+      <w:start w:val="1"/>
+      <w:numFmt w:val="decimal"/>
+      <w:lvlText w:val="%4."/>
+      <w:lvlJc w:val="left"/>
+      <w:pPr>
+        <w:ind w:left="2880" w:hanging="360"/>
+      </w:pPr>
+    </w:lvl>
+    <w:lvl w:ilvl="4" w:tplc="04150019" w:tentative="1">
+      <w:start w:val="1"/>
+      <w:numFmt w:val="lowerLetter"/>
+      <w:lvlText w:val="%5."/>
+      <w:lvlJc w:val="left"/>
+      <w:pPr>
+        <w:ind w:left="3600" w:hanging="360"/>
+      </w:pPr>
+    </w:lvl>
+    <w:lvl w:ilvl="5" w:tplc="0415001B" w:tentative="1">
+      <w:start w:val="1"/>
+      <w:numFmt w:val="lowerRoman"/>
+      <w:lvlText w:val="%6."/>
+      <w:lvlJc w:val="right"/>
+      <w:pPr>
+        <w:ind w:left="4320" w:hanging="180"/>
+      </w:pPr>
+    </w:lvl>
+    <w:lvl w:ilvl="6" w:tplc="0415000F" w:tentative="1">
+      <w:start w:val="1"/>
+      <w:numFmt w:val="decimal"/>
+      <w:lvlText w:val="%7."/>
+      <w:lvlJc w:val="left"/>
+      <w:pPr>
+        <w:ind w:left="5040" w:hanging="360"/>
+      </w:pPr>
+    </w:lvl>
+    <w:lvl w:ilvl="7" w:tplc="04150019" w:tentative="1">
+      <w:start w:val="1"/>
+      <w:numFmt w:val="lowerLetter"/>
+      <w:lvlText w:val="%8."/>
+      <w:lvlJc w:val="left"/>
+      <w:pPr>
+        <w:ind w:left="5760" w:hanging="360"/>
+      </w:pPr>
+    </w:lvl>
+    <w:lvl w:ilvl="8" w:tplc="0415001B" w:tentative="1">
+      <w:start w:val="1"/>
+      <w:numFmt w:val="lowerRoman"/>
+      <w:lvlText w:val="%9."/>
+      <w:lvlJc w:val="right"/>
+      <w:pPr>
+        <w:ind w:left="6480" w:hanging="180"/>
+      </w:pPr>
+    </w:lvl>
+  </w:abstractNum>
   <w:num w:numId="1">
     <w:abstractNumId w:val="1"/>
   </w:num>
@@ -1038,6 +1909,9 @@
   <w:num w:numId="5">
     <w:abstractNumId w:val="2"/>
   </w:num>
+  <w:num w:numId="6">
+    <w:abstractNumId w:val="5"/>
+  </w:num>
 </w:numbering>
 </file>
 
@@ -1046,9 +1920,10 @@
   <w:docDefaults>
     <w:rPrDefault>
       <w:rPr>
-        <w:rFonts w:asciiTheme="minorHAnsi" w:eastAsiaTheme="minorHAnsi" w:hAnsiTheme="minorHAnsi" w:cstheme="minorBidi"/>
-        <w:sz w:val="22"/>
-        <w:szCs w:val="22"/>
+        <w:rFonts w:ascii="Times New Roman" w:eastAsiaTheme="minorHAnsi" w:hAnsi="Times New Roman" w:cs="Times New Roman"/>
+        <w:kern w:val="3"/>
+        <w:sz w:val="28"/>
+        <w:szCs w:val="36"/>
         <w:lang w:val="pl-PL" w:eastAsia="en-US" w:bidi="ar-SA"/>
       </w:rPr>
     </w:rPrDefault>
@@ -1440,11 +2315,6 @@
       <w:spacing w:after="0" w:line="276" w:lineRule="auto"/>
       <w:textAlignment w:val="baseline"/>
     </w:pPr>
-    <w:rPr>
-      <w:rFonts w:ascii="Arial" w:eastAsia="Arial" w:hAnsi="Arial" w:cs="Arial"/>
-      <w:kern w:val="3"/>
-      <w:lang w:eastAsia="zh-CN" w:bidi="hi-IN"/>
-    </w:rPr>
   </w:style>
   <w:style w:type="paragraph" w:styleId="Nagwek1">
     <w:name w:val="heading 1"/>
@@ -1668,6 +2538,42 @@
     <w:rPr>
       <w:rFonts w:cs="Mangal"/>
       <w:szCs w:val="20"/>
+    </w:rPr>
+  </w:style>
+  <w:style w:type="table" w:styleId="Tabela-Siatka">
+    <w:name w:val="Table Grid"/>
+    <w:basedOn w:val="Standardowy"/>
+    <w:uiPriority w:val="39"/>
+    <w:rsid w:val="00EB4A45"/>
+    <w:pPr>
+      <w:spacing w:after="0" w:line="240" w:lineRule="auto"/>
+    </w:pPr>
+    <w:tblPr>
+      <w:tblBorders>
+        <w:top w:val="single" w:sz="4" w:space="0" w:color="auto"/>
+        <w:left w:val="single" w:sz="4" w:space="0" w:color="auto"/>
+        <w:bottom w:val="single" w:sz="4" w:space="0" w:color="auto"/>
+        <w:right w:val="single" w:sz="4" w:space="0" w:color="auto"/>
+        <w:insideH w:val="single" w:sz="4" w:space="0" w:color="auto"/>
+        <w:insideV w:val="single" w:sz="4" w:space="0" w:color="auto"/>
+      </w:tblBorders>
+    </w:tblPr>
+  </w:style>
+  <w:style w:type="paragraph" w:styleId="Bezodstpw">
+    <w:name w:val="No Spacing"/>
+    <w:uiPriority w:val="1"/>
+    <w:qFormat/>
+    <w:rsid w:val="00EB4A45"/>
+    <w:pPr>
+      <w:suppressAutoHyphens/>
+      <w:autoSpaceDN w:val="0"/>
+      <w:spacing w:after="0" w:line="240" w:lineRule="auto"/>
+      <w:textAlignment w:val="baseline"/>
+    </w:pPr>
+    <w:rPr>
+      <w:rFonts w:ascii="Arial" w:eastAsia="Arial" w:hAnsi="Arial" w:cs="Mangal"/>
+      <w:szCs w:val="20"/>
+      <w:lang w:eastAsia="zh-CN" w:bidi="hi-IN"/>
     </w:rPr>
   </w:style>
 </w:styles>

</xml_diff>

<commit_message>
Szczegółowy opis wymagań, diagramy sekwencji
Dodany szczegółowy opis wymagań (ID: W4, W5, W6, W7), diagramy sekwencji (rezerwacja kursu, logowanie, rejestracja użytkownika, rezerwacja pracownika, edycja konta), dodane pole "wymiary przyczepy" w tabeli "Pojazdy"
</commit_message>
<xml_diff>
--- a/Dokument1.docx
+++ b/Dokument1.docx
@@ -69,15 +69,7 @@
         <w:rPr>
           <w:szCs w:val="28"/>
         </w:rPr>
-        <w:t>Strona internetowa służąca do obsługi zamówień kursów transportowych firmy na terenie województwa zachodniopomorskieg</w:t>
-      </w:r>
-      <w:bookmarkStart w:id="0" w:name="_GoBack"/>
-      <w:bookmarkEnd w:id="0"/>
-      <w:r>
-        <w:rPr>
-          <w:szCs w:val="28"/>
-        </w:rPr>
-        <w:t>o.</w:t>
+        <w:t>Strona internetowa służąca do obsługi zamówień kursów transportowych firmy na terenie województwa zachodniopomorskiego.</w:t>
       </w:r>
     </w:p>
     <w:p>
@@ -256,7 +248,21 @@
           <w:rFonts w:cs="Times New Roman"/>
           <w:szCs w:val="28"/>
         </w:rPr>
-        <w:t>Edycja danych osobowych.</w:t>
+        <w:t xml:space="preserve">Edycja </w:t>
+      </w:r>
+      <w:r>
+        <w:rPr>
+          <w:rFonts w:cs="Times New Roman"/>
+          <w:szCs w:val="28"/>
+        </w:rPr>
+        <w:t>konta</w:t>
+      </w:r>
+      <w:r>
+        <w:rPr>
+          <w:rFonts w:cs="Times New Roman"/>
+          <w:szCs w:val="28"/>
+        </w:rPr>
+        <w:t>.</w:t>
       </w:r>
     </w:p>
     <w:p>
@@ -326,14 +332,6 @@
       <w:pPr>
         <w:rPr>
           <w:b/>
-          <w:szCs w:val="28"/>
-        </w:rPr>
-      </w:pPr>
-    </w:p>
-    <w:p>
-      <w:pPr>
-        <w:rPr>
-          <w:b/>
           <w:sz w:val="36"/>
         </w:rPr>
       </w:pPr>
@@ -369,14 +367,6 @@
           <w:sz w:val="36"/>
         </w:rPr>
       </w:pPr>
-    </w:p>
-    <w:p>
-      <w:pPr>
-        <w:rPr>
-          <w:b/>
-          <w:sz w:val="36"/>
-        </w:rPr>
-      </w:pPr>
       <w:r>
         <w:rPr>
           <w:b/>
@@ -386,9 +376,9 @@
         </w:rPr>
         <w:drawing>
           <wp:inline distT="0" distB="0" distL="0" distR="0">
-            <wp:extent cx="5760720" cy="3264535"/>
+            <wp:extent cx="5760720" cy="3752850"/>
             <wp:effectExtent l="0" t="0" r="0" b="0"/>
-            <wp:docPr id="1" name="Obraz 1"/>
+            <wp:docPr id="2" name="Obraz 2"/>
             <wp:cNvGraphicFramePr>
               <a:graphicFrameLocks xmlns:a="http://schemas.openxmlformats.org/drawingml/2006/main" noChangeAspect="1"/>
             </wp:cNvGraphicFramePr>
@@ -396,11 +386,11 @@
               <a:graphicData uri="http://schemas.openxmlformats.org/drawingml/2006/picture">
                 <pic:pic xmlns:pic="http://schemas.openxmlformats.org/drawingml/2006/picture">
                   <pic:nvPicPr>
-                    <pic:cNvPr id="1" name="baza_danych.png"/>
+                    <pic:cNvPr id="2" name="baza_danych.png"/>
                     <pic:cNvPicPr/>
                   </pic:nvPicPr>
                   <pic:blipFill>
-                    <a:blip r:embed="rId5" cstate="print">
+                    <a:blip r:embed="rId6" cstate="print">
                       <a:extLst>
                         <a:ext uri="{28A0092B-C50C-407E-A947-70E740481C1C}">
                           <a14:useLocalDpi xmlns:a14="http://schemas.microsoft.com/office/drawing/2010/main" val="0"/>
@@ -414,7 +404,7 @@
                   <pic:spPr>
                     <a:xfrm>
                       <a:off x="0" y="0"/>
-                      <a:ext cx="5760720" cy="3264535"/>
+                      <a:ext cx="5760720" cy="3752850"/>
                     </a:xfrm>
                     <a:prstGeom prst="rect">
                       <a:avLst/>
@@ -993,7 +983,7 @@
           </w:tcPr>
           <w:p>
             <w:r>
-              <w:t>Anulowanie rezerwacji kursu</w:t>
+              <w:t>Anulowanie kursu</w:t>
             </w:r>
           </w:p>
           <w:p/>
@@ -1183,7 +1173,7 @@
           </w:tcPr>
           <w:p>
             <w:r>
-              <w:t>Edycja danych osobowych</w:t>
+              <w:t>Edycja konta</w:t>
             </w:r>
           </w:p>
           <w:p/>
@@ -1235,7 +1225,7 @@
           </w:tcPr>
           <w:p>
             <w:r>
-              <w:t>Po zalogowaniu się do swojego konta użytkownik ma możliwość edycji swoich danych osobowych. Zmienione dane są sprawdzane pod względem poprawności.</w:t>
+              <w:t>Po zalogowaniu się do swojego konta użytkownik ma możliwość edycji swoich danych. Zmienione dane są sprawdzane pod względem poprawności.</w:t>
             </w:r>
           </w:p>
           <w:p>
@@ -1273,6 +1263,1224 @@
       </w:tr>
     </w:tbl>
     <w:p/>
+    <w:p>
+      <w:r>
+        <w:br w:type="page"/>
+      </w:r>
+    </w:p>
+    <w:tbl>
+      <w:tblPr>
+        <w:tblStyle w:val="Tabela-Siatka"/>
+        <w:tblW w:w="0" w:type="auto"/>
+        <w:tblLook w:val="04A0" w:firstRow="1" w:lastRow="0" w:firstColumn="1" w:lastColumn="0" w:noHBand="0" w:noVBand="1"/>
+      </w:tblPr>
+      <w:tblGrid>
+        <w:gridCol w:w="4531"/>
+        <w:gridCol w:w="4531"/>
+      </w:tblGrid>
+      <w:tr>
+        <w:tc>
+          <w:tcPr>
+            <w:tcW w:w="4531" w:type="dxa"/>
+          </w:tcPr>
+          <w:p>
+            <w:pPr>
+              <w:jc w:val="center"/>
+            </w:pPr>
+            <w:r>
+              <w:lastRenderedPageBreak/>
+              <w:t>Numer ID</w:t>
+            </w:r>
+          </w:p>
+          <w:p>
+            <w:pPr>
+              <w:jc w:val="center"/>
+            </w:pPr>
+          </w:p>
+        </w:tc>
+        <w:tc>
+          <w:tcPr>
+            <w:tcW w:w="4531" w:type="dxa"/>
+          </w:tcPr>
+          <w:p>
+            <w:r>
+              <w:t>W4</w:t>
+            </w:r>
+          </w:p>
+        </w:tc>
+      </w:tr>
+      <w:tr>
+        <w:tc>
+          <w:tcPr>
+            <w:tcW w:w="4531" w:type="dxa"/>
+          </w:tcPr>
+          <w:p>
+            <w:pPr>
+              <w:jc w:val="center"/>
+            </w:pPr>
+            <w:r>
+              <w:t>Nazwa</w:t>
+            </w:r>
+          </w:p>
+          <w:p>
+            <w:pPr>
+              <w:jc w:val="center"/>
+            </w:pPr>
+          </w:p>
+        </w:tc>
+        <w:tc>
+          <w:tcPr>
+            <w:tcW w:w="4531" w:type="dxa"/>
+          </w:tcPr>
+          <w:p>
+            <w:r>
+              <w:t>Rejestracja użytkownika</w:t>
+            </w:r>
+          </w:p>
+        </w:tc>
+      </w:tr>
+      <w:tr>
+        <w:tc>
+          <w:tcPr>
+            <w:tcW w:w="4531" w:type="dxa"/>
+          </w:tcPr>
+          <w:p>
+            <w:pPr>
+              <w:jc w:val="center"/>
+            </w:pPr>
+            <w:r>
+              <w:t>Warunek początkowy</w:t>
+            </w:r>
+          </w:p>
+          <w:p>
+            <w:pPr>
+              <w:jc w:val="center"/>
+            </w:pPr>
+          </w:p>
+        </w:tc>
+        <w:tc>
+          <w:tcPr>
+            <w:tcW w:w="4531" w:type="dxa"/>
+          </w:tcPr>
+          <w:p>
+            <w:r>
+              <w:t>Kliknięcie przycisku „Rejestracja” na stronie</w:t>
+            </w:r>
+          </w:p>
+        </w:tc>
+      </w:tr>
+      <w:tr>
+        <w:tc>
+          <w:tcPr>
+            <w:tcW w:w="4531" w:type="dxa"/>
+          </w:tcPr>
+          <w:p>
+            <w:pPr>
+              <w:jc w:val="center"/>
+            </w:pPr>
+            <w:r>
+              <w:t>Przebieg działania</w:t>
+            </w:r>
+          </w:p>
+          <w:p>
+            <w:pPr>
+              <w:jc w:val="center"/>
+            </w:pPr>
+          </w:p>
+        </w:tc>
+        <w:tc>
+          <w:tcPr>
+            <w:tcW w:w="4531" w:type="dxa"/>
+          </w:tcPr>
+          <w:p>
+            <w:r>
+              <w:t>Użytkownik wypełnia formularz na stronie internetowej (podając m.in. imię, nazwisko, e-mail, login, hasło).</w:t>
+            </w:r>
+          </w:p>
+          <w:p>
+            <w:r>
+              <w:t>Po poprawnym wypełnieniu i przesłaniu formularza na ekranie wyświetla się komunikat powitalny, a w bazie danych tworzony jest odpowiedni wpis. Od tego momentu użytkownik ma możliwość zalogowania się i korzystania ze strony.</w:t>
+            </w:r>
+          </w:p>
+          <w:p/>
+          <w:p>
+            <w:r>
+              <w:t>Po niepoprawnym wypełnieniu i przesłaniu formularza wyświetlany jest komunikat mówiący o tym, które pole jest błędnie wypełnione.</w:t>
+            </w:r>
+          </w:p>
+          <w:p/>
+        </w:tc>
+      </w:tr>
+      <w:tr>
+        <w:tc>
+          <w:tcPr>
+            <w:tcW w:w="4531" w:type="dxa"/>
+          </w:tcPr>
+          <w:p>
+            <w:pPr>
+              <w:jc w:val="center"/>
+            </w:pPr>
+            <w:r>
+              <w:t>Warunek końcowy</w:t>
+            </w:r>
+          </w:p>
+          <w:p>
+            <w:pPr>
+              <w:jc w:val="center"/>
+            </w:pPr>
+          </w:p>
+        </w:tc>
+        <w:tc>
+          <w:tcPr>
+            <w:tcW w:w="4531" w:type="dxa"/>
+          </w:tcPr>
+          <w:p>
+            <w:r>
+              <w:t>Założenie konta, dodanie konta użytkownika do bazy danych</w:t>
+            </w:r>
+          </w:p>
+        </w:tc>
+      </w:tr>
+    </w:tbl>
+    <w:p/>
+    <w:p>
+      <w:r>
+        <w:br w:type="page"/>
+      </w:r>
+    </w:p>
+    <w:tbl>
+      <w:tblPr>
+        <w:tblStyle w:val="Tabela-Siatka"/>
+        <w:tblW w:w="0" w:type="auto"/>
+        <w:tblLook w:val="04A0" w:firstRow="1" w:lastRow="0" w:firstColumn="1" w:lastColumn="0" w:noHBand="0" w:noVBand="1"/>
+      </w:tblPr>
+      <w:tblGrid>
+        <w:gridCol w:w="4531"/>
+        <w:gridCol w:w="4531"/>
+      </w:tblGrid>
+      <w:tr>
+        <w:tc>
+          <w:tcPr>
+            <w:tcW w:w="4531" w:type="dxa"/>
+          </w:tcPr>
+          <w:p>
+            <w:pPr>
+              <w:jc w:val="center"/>
+            </w:pPr>
+            <w:r>
+              <w:lastRenderedPageBreak/>
+              <w:t>Numer ID</w:t>
+            </w:r>
+          </w:p>
+          <w:p>
+            <w:pPr>
+              <w:jc w:val="center"/>
+            </w:pPr>
+          </w:p>
+        </w:tc>
+        <w:tc>
+          <w:tcPr>
+            <w:tcW w:w="4531" w:type="dxa"/>
+          </w:tcPr>
+          <w:p>
+            <w:r>
+              <w:t>W5</w:t>
+            </w:r>
+          </w:p>
+        </w:tc>
+      </w:tr>
+      <w:tr>
+        <w:tc>
+          <w:tcPr>
+            <w:tcW w:w="4531" w:type="dxa"/>
+          </w:tcPr>
+          <w:p>
+            <w:pPr>
+              <w:jc w:val="center"/>
+            </w:pPr>
+            <w:r>
+              <w:t>Nazwa</w:t>
+            </w:r>
+          </w:p>
+          <w:p>
+            <w:pPr>
+              <w:jc w:val="center"/>
+            </w:pPr>
+          </w:p>
+        </w:tc>
+        <w:tc>
+          <w:tcPr>
+            <w:tcW w:w="4531" w:type="dxa"/>
+          </w:tcPr>
+          <w:p>
+            <w:r>
+              <w:t>Rejestracja pracownika</w:t>
+            </w:r>
+          </w:p>
+        </w:tc>
+      </w:tr>
+      <w:tr>
+        <w:tc>
+          <w:tcPr>
+            <w:tcW w:w="4531" w:type="dxa"/>
+          </w:tcPr>
+          <w:p>
+            <w:pPr>
+              <w:jc w:val="center"/>
+            </w:pPr>
+            <w:r>
+              <w:t>Warunek początkowy</w:t>
+            </w:r>
+          </w:p>
+          <w:p>
+            <w:pPr>
+              <w:jc w:val="center"/>
+            </w:pPr>
+          </w:p>
+        </w:tc>
+        <w:tc>
+          <w:tcPr>
+            <w:tcW w:w="4531" w:type="dxa"/>
+          </w:tcPr>
+          <w:p>
+            <w:r>
+              <w:t>Zatrudnienie pracownika</w:t>
+            </w:r>
+          </w:p>
+        </w:tc>
+      </w:tr>
+      <w:tr>
+        <w:tc>
+          <w:tcPr>
+            <w:tcW w:w="4531" w:type="dxa"/>
+          </w:tcPr>
+          <w:p>
+            <w:pPr>
+              <w:jc w:val="center"/>
+            </w:pPr>
+            <w:r>
+              <w:t>Przebieg działania</w:t>
+            </w:r>
+          </w:p>
+          <w:p>
+            <w:pPr>
+              <w:jc w:val="center"/>
+            </w:pPr>
+          </w:p>
+        </w:tc>
+        <w:tc>
+          <w:tcPr>
+            <w:tcW w:w="4531" w:type="dxa"/>
+          </w:tcPr>
+          <w:p>
+            <w:r>
+              <w:t>Zatrudniony pracownik podaje wszystkie niezbędne dane. Następnie przez administratora tworzone jest specjalne konto pracownika. Do pracownika wysyłana jest wiadomość e-mail z loginem oraz domyślnym hasłem.</w:t>
+            </w:r>
+          </w:p>
+        </w:tc>
+      </w:tr>
+      <w:tr>
+        <w:tc>
+          <w:tcPr>
+            <w:tcW w:w="4531" w:type="dxa"/>
+          </w:tcPr>
+          <w:p>
+            <w:pPr>
+              <w:jc w:val="center"/>
+            </w:pPr>
+            <w:r>
+              <w:t>Warunek końcowy</w:t>
+            </w:r>
+          </w:p>
+          <w:p>
+            <w:pPr>
+              <w:jc w:val="center"/>
+            </w:pPr>
+          </w:p>
+        </w:tc>
+        <w:tc>
+          <w:tcPr>
+            <w:tcW w:w="4531" w:type="dxa"/>
+          </w:tcPr>
+          <w:p>
+            <w:r>
+              <w:t xml:space="preserve">Założenie konta, dodanie konta </w:t>
+            </w:r>
+            <w:r>
+              <w:t>pracownika</w:t>
+            </w:r>
+            <w:r>
+              <w:t xml:space="preserve"> do bazy danych</w:t>
+            </w:r>
+          </w:p>
+        </w:tc>
+      </w:tr>
+    </w:tbl>
+    <w:p/>
+    <w:p>
+      <w:r>
+        <w:br w:type="page"/>
+      </w:r>
+    </w:p>
+    <w:tbl>
+      <w:tblPr>
+        <w:tblStyle w:val="Tabela-Siatka"/>
+        <w:tblW w:w="0" w:type="auto"/>
+        <w:tblLook w:val="04A0" w:firstRow="1" w:lastRow="0" w:firstColumn="1" w:lastColumn="0" w:noHBand="0" w:noVBand="1"/>
+      </w:tblPr>
+      <w:tblGrid>
+        <w:gridCol w:w="4531"/>
+        <w:gridCol w:w="4531"/>
+      </w:tblGrid>
+      <w:tr>
+        <w:tc>
+          <w:tcPr>
+            <w:tcW w:w="4531" w:type="dxa"/>
+          </w:tcPr>
+          <w:p>
+            <w:pPr>
+              <w:jc w:val="center"/>
+            </w:pPr>
+            <w:r>
+              <w:lastRenderedPageBreak/>
+              <w:t>Numer ID</w:t>
+            </w:r>
+          </w:p>
+          <w:p>
+            <w:pPr>
+              <w:jc w:val="center"/>
+            </w:pPr>
+          </w:p>
+        </w:tc>
+        <w:tc>
+          <w:tcPr>
+            <w:tcW w:w="4531" w:type="dxa"/>
+          </w:tcPr>
+          <w:p>
+            <w:r>
+              <w:t>W6</w:t>
+            </w:r>
+          </w:p>
+        </w:tc>
+      </w:tr>
+      <w:tr>
+        <w:tc>
+          <w:tcPr>
+            <w:tcW w:w="4531" w:type="dxa"/>
+          </w:tcPr>
+          <w:p>
+            <w:pPr>
+              <w:jc w:val="center"/>
+            </w:pPr>
+            <w:r>
+              <w:t>Nazwa</w:t>
+            </w:r>
+          </w:p>
+          <w:p>
+            <w:pPr>
+              <w:jc w:val="center"/>
+            </w:pPr>
+          </w:p>
+        </w:tc>
+        <w:tc>
+          <w:tcPr>
+            <w:tcW w:w="4531" w:type="dxa"/>
+          </w:tcPr>
+          <w:p>
+            <w:r>
+              <w:t>Logowanie</w:t>
+            </w:r>
+          </w:p>
+        </w:tc>
+      </w:tr>
+      <w:tr>
+        <w:tc>
+          <w:tcPr>
+            <w:tcW w:w="4531" w:type="dxa"/>
+          </w:tcPr>
+          <w:p>
+            <w:pPr>
+              <w:jc w:val="center"/>
+            </w:pPr>
+            <w:r>
+              <w:t>Warunek początkowy</w:t>
+            </w:r>
+          </w:p>
+          <w:p>
+            <w:pPr>
+              <w:jc w:val="center"/>
+            </w:pPr>
+          </w:p>
+        </w:tc>
+        <w:tc>
+          <w:tcPr>
+            <w:tcW w:w="4531" w:type="dxa"/>
+          </w:tcPr>
+          <w:p>
+            <w:r>
+              <w:t>Posiadanie konta, kliknięcie przycisku „Zaloguj”</w:t>
+            </w:r>
+          </w:p>
+        </w:tc>
+      </w:tr>
+      <w:tr>
+        <w:tc>
+          <w:tcPr>
+            <w:tcW w:w="4531" w:type="dxa"/>
+          </w:tcPr>
+          <w:p>
+            <w:pPr>
+              <w:jc w:val="center"/>
+            </w:pPr>
+            <w:r>
+              <w:t>Przebieg działania</w:t>
+            </w:r>
+          </w:p>
+          <w:p>
+            <w:pPr>
+              <w:jc w:val="center"/>
+            </w:pPr>
+          </w:p>
+        </w:tc>
+        <w:tc>
+          <w:tcPr>
+            <w:tcW w:w="4531" w:type="dxa"/>
+          </w:tcPr>
+          <w:p>
+            <w:r>
+              <w:t>Użytkownik wpisuje swój login oraz hasło. Po wpisaniu błędnego hasła wyświetlany jest stosowny komunikat.</w:t>
+            </w:r>
+          </w:p>
+          <w:p>
+            <w:r>
+              <w:t>Po pomyślnym zalogowaniu użytkownik ma dostęp do określonych rzeczy – zależnych od uprawnień konta (konto klienta, konto pracownika).</w:t>
+            </w:r>
+          </w:p>
+        </w:tc>
+        <w:bookmarkStart w:id="0" w:name="_GoBack"/>
+        <w:bookmarkEnd w:id="0"/>
+      </w:tr>
+      <w:tr>
+        <w:tc>
+          <w:tcPr>
+            <w:tcW w:w="4531" w:type="dxa"/>
+          </w:tcPr>
+          <w:p>
+            <w:pPr>
+              <w:jc w:val="center"/>
+            </w:pPr>
+            <w:r>
+              <w:t>Warunek końcowy</w:t>
+            </w:r>
+          </w:p>
+          <w:p>
+            <w:pPr>
+              <w:jc w:val="center"/>
+            </w:pPr>
+          </w:p>
+        </w:tc>
+        <w:tc>
+          <w:tcPr>
+            <w:tcW w:w="4531" w:type="dxa"/>
+          </w:tcPr>
+          <w:p>
+            <w:r>
+              <w:t>Zalogowanie, możliwość korzystania ze strony.</w:t>
+            </w:r>
+          </w:p>
+        </w:tc>
+      </w:tr>
+    </w:tbl>
+    <w:p/>
+    <w:p>
+      <w:r>
+        <w:br w:type="page"/>
+      </w:r>
+    </w:p>
+    <w:tbl>
+      <w:tblPr>
+        <w:tblStyle w:val="Tabela-Siatka"/>
+        <w:tblW w:w="0" w:type="auto"/>
+        <w:tblLook w:val="04A0" w:firstRow="1" w:lastRow="0" w:firstColumn="1" w:lastColumn="0" w:noHBand="0" w:noVBand="1"/>
+      </w:tblPr>
+      <w:tblGrid>
+        <w:gridCol w:w="4531"/>
+        <w:gridCol w:w="4531"/>
+      </w:tblGrid>
+      <w:tr>
+        <w:tc>
+          <w:tcPr>
+            <w:tcW w:w="4531" w:type="dxa"/>
+          </w:tcPr>
+          <w:p>
+            <w:r>
+              <w:lastRenderedPageBreak/>
+              <w:t>Numer ID</w:t>
+            </w:r>
+          </w:p>
+          <w:p/>
+        </w:tc>
+        <w:tc>
+          <w:tcPr>
+            <w:tcW w:w="4531" w:type="dxa"/>
+          </w:tcPr>
+          <w:p>
+            <w:r>
+              <w:t>W7</w:t>
+            </w:r>
+          </w:p>
+        </w:tc>
+      </w:tr>
+      <w:tr>
+        <w:tc>
+          <w:tcPr>
+            <w:tcW w:w="4531" w:type="dxa"/>
+          </w:tcPr>
+          <w:p>
+            <w:r>
+              <w:t>Nazwa</w:t>
+            </w:r>
+          </w:p>
+          <w:p/>
+        </w:tc>
+        <w:tc>
+          <w:tcPr>
+            <w:tcW w:w="4531" w:type="dxa"/>
+          </w:tcPr>
+          <w:p>
+            <w:r>
+              <w:t>Przypisanie kursu do kierowcy</w:t>
+            </w:r>
+          </w:p>
+        </w:tc>
+      </w:tr>
+      <w:tr>
+        <w:tc>
+          <w:tcPr>
+            <w:tcW w:w="4531" w:type="dxa"/>
+          </w:tcPr>
+          <w:p>
+            <w:r>
+              <w:t>Warunek początkowy</w:t>
+            </w:r>
+          </w:p>
+          <w:p/>
+        </w:tc>
+        <w:tc>
+          <w:tcPr>
+            <w:tcW w:w="4531" w:type="dxa"/>
+          </w:tcPr>
+          <w:p>
+            <w:r>
+              <w:t>Zamówienie kursu przez klienta</w:t>
+            </w:r>
+          </w:p>
+        </w:tc>
+      </w:tr>
+      <w:tr>
+        <w:tc>
+          <w:tcPr>
+            <w:tcW w:w="4531" w:type="dxa"/>
+          </w:tcPr>
+          <w:p>
+            <w:r>
+              <w:t>Przebieg działania</w:t>
+            </w:r>
+          </w:p>
+          <w:p/>
+        </w:tc>
+        <w:tc>
+          <w:tcPr>
+            <w:tcW w:w="4531" w:type="dxa"/>
+          </w:tcPr>
+          <w:p>
+            <w:r>
+              <w:t>Po złożeniu zamówienia na kurs przez klienta w bazie danych wyszukiwane jest odpowiednie auto oraz kierowca.</w:t>
+            </w:r>
+          </w:p>
+          <w:p>
+            <w:r>
+              <w:t xml:space="preserve">Kierowca otrzymuje informacje o kursie (auto, ładunek, data, godzina rozpoczęcia, miejsce początkowe, miejsce docelowe) na minimum 3 dni przed rozpoczęciem kursu. </w:t>
+            </w:r>
+          </w:p>
+        </w:tc>
+      </w:tr>
+      <w:tr>
+        <w:tc>
+          <w:tcPr>
+            <w:tcW w:w="4531" w:type="dxa"/>
+          </w:tcPr>
+          <w:p>
+            <w:r>
+              <w:t>Warunek końcowy</w:t>
+            </w:r>
+          </w:p>
+          <w:p/>
+        </w:tc>
+        <w:tc>
+          <w:tcPr>
+            <w:tcW w:w="4531" w:type="dxa"/>
+          </w:tcPr>
+          <w:p>
+            <w:r>
+              <w:t>Przypisanie kierowcy oraz auta do danego kursu</w:t>
+            </w:r>
+          </w:p>
+        </w:tc>
+      </w:tr>
+    </w:tbl>
+    <w:p/>
+    <w:p>
+      <w:r>
+        <w:br w:type="page"/>
+      </w:r>
+    </w:p>
+    <w:p>
+      <w:pPr>
+        <w:pStyle w:val="Akapitzlist"/>
+        <w:numPr>
+          <w:ilvl w:val="0"/>
+          <w:numId w:val="1"/>
+        </w:numPr>
+        <w:rPr>
+          <w:b/>
+          <w:sz w:val="36"/>
+          <w:szCs w:val="36"/>
+        </w:rPr>
+      </w:pPr>
+      <w:r>
+        <w:rPr>
+          <w:b/>
+          <w:sz w:val="36"/>
+          <w:szCs w:val="36"/>
+        </w:rPr>
+        <w:lastRenderedPageBreak/>
+        <w:t>Diagr</w:t>
+      </w:r>
+      <w:r>
+        <w:rPr>
+          <w:b/>
+          <w:sz w:val="36"/>
+          <w:szCs w:val="36"/>
+        </w:rPr>
+        <w:t>amy sekwencji:</w:t>
+      </w:r>
+    </w:p>
+    <w:p>
+      <w:pPr>
+        <w:pStyle w:val="Akapitzlist"/>
+        <w:rPr>
+          <w:b/>
+          <w:sz w:val="36"/>
+          <w:szCs w:val="36"/>
+        </w:rPr>
+      </w:pPr>
+    </w:p>
+    <w:p>
+      <w:pPr>
+        <w:pStyle w:val="Akapitzlist"/>
+        <w:rPr>
+          <w:b/>
+          <w:sz w:val="36"/>
+          <w:szCs w:val="36"/>
+        </w:rPr>
+      </w:pPr>
+    </w:p>
+    <w:p>
+      <w:pPr>
+        <w:pStyle w:val="Akapitzlist"/>
+        <w:jc w:val="center"/>
+        <w:rPr>
+          <w:szCs w:val="28"/>
+        </w:rPr>
+      </w:pPr>
+      <w:r>
+        <w:rPr>
+          <w:szCs w:val="28"/>
+        </w:rPr>
+        <w:t>Rezerwacja kursu</w:t>
+      </w:r>
+    </w:p>
+    <w:p>
+      <w:pPr>
+        <w:rPr>
+          <w:szCs w:val="28"/>
+        </w:rPr>
+      </w:pPr>
+      <w:r>
+        <w:rPr>
+          <w:noProof/>
+          <w:szCs w:val="28"/>
+          <w:lang w:eastAsia="pl-PL"/>
+        </w:rPr>
+        <w:drawing>
+          <wp:inline distT="0" distB="0" distL="0" distR="0">
+            <wp:extent cx="5836920" cy="4929368"/>
+            <wp:effectExtent l="152400" t="152400" r="354330" b="367030"/>
+            <wp:docPr id="3" name="Obraz 3"/>
+            <wp:cNvGraphicFramePr>
+              <a:graphicFrameLocks xmlns:a="http://schemas.openxmlformats.org/drawingml/2006/main" noChangeAspect="1"/>
+            </wp:cNvGraphicFramePr>
+            <a:graphic xmlns:a="http://schemas.openxmlformats.org/drawingml/2006/main">
+              <a:graphicData uri="http://schemas.openxmlformats.org/drawingml/2006/picture">
+                <pic:pic xmlns:pic="http://schemas.openxmlformats.org/drawingml/2006/picture">
+                  <pic:nvPicPr>
+                    <pic:cNvPr id="3" name="Rezerwacja kursu.png"/>
+                    <pic:cNvPicPr/>
+                  </pic:nvPicPr>
+                  <pic:blipFill>
+                    <a:blip r:embed="rId7">
+                      <a:extLst>
+                        <a:ext uri="{28A0092B-C50C-407E-A947-70E740481C1C}">
+                          <a14:useLocalDpi xmlns:a14="http://schemas.microsoft.com/office/drawing/2010/main" val="0"/>
+                        </a:ext>
+                      </a:extLst>
+                    </a:blip>
+                    <a:stretch>
+                      <a:fillRect/>
+                    </a:stretch>
+                  </pic:blipFill>
+                  <pic:spPr>
+                    <a:xfrm>
+                      <a:off x="0" y="0"/>
+                      <a:ext cx="5848475" cy="4939126"/>
+                    </a:xfrm>
+                    <a:prstGeom prst="rect">
+                      <a:avLst/>
+                    </a:prstGeom>
+                    <a:ln>
+                      <a:noFill/>
+                    </a:ln>
+                    <a:effectLst>
+                      <a:outerShdw blurRad="292100" dist="139700" dir="2700000" algn="tl" rotWithShape="0">
+                        <a:srgbClr val="333333">
+                          <a:alpha val="65000"/>
+                        </a:srgbClr>
+                      </a:outerShdw>
+                    </a:effectLst>
+                  </pic:spPr>
+                </pic:pic>
+              </a:graphicData>
+            </a:graphic>
+          </wp:inline>
+        </w:drawing>
+      </w:r>
+    </w:p>
+    <w:p>
+      <w:r>
+        <w:br w:type="page"/>
+      </w:r>
+    </w:p>
+    <w:p>
+      <w:pPr>
+        <w:rPr>
+          <w:noProof/>
+          <w:szCs w:val="28"/>
+          <w:lang w:eastAsia="pl-PL"/>
+        </w:rPr>
+      </w:pPr>
+    </w:p>
+    <w:p>
+      <w:pPr>
+        <w:jc w:val="center"/>
+        <w:rPr>
+          <w:noProof/>
+          <w:szCs w:val="28"/>
+          <w:lang w:eastAsia="pl-PL"/>
+        </w:rPr>
+      </w:pPr>
+      <w:r>
+        <w:rPr>
+          <w:noProof/>
+          <w:szCs w:val="28"/>
+          <w:lang w:eastAsia="pl-PL"/>
+        </w:rPr>
+        <w:t>Logowanie</w:t>
+      </w:r>
+    </w:p>
+    <w:p>
+      <w:pPr>
+        <w:rPr>
+          <w:szCs w:val="28"/>
+        </w:rPr>
+      </w:pPr>
+      <w:r>
+        <w:rPr>
+          <w:noProof/>
+          <w:szCs w:val="28"/>
+          <w:lang w:eastAsia="pl-PL"/>
+        </w:rPr>
+        <w:drawing>
+          <wp:inline distT="0" distB="0" distL="0" distR="0">
+            <wp:extent cx="5844327" cy="4122420"/>
+            <wp:effectExtent l="152400" t="152400" r="366395" b="354330"/>
+            <wp:docPr id="4" name="Obraz 4"/>
+            <wp:cNvGraphicFramePr>
+              <a:graphicFrameLocks xmlns:a="http://schemas.openxmlformats.org/drawingml/2006/main" noChangeAspect="1"/>
+            </wp:cNvGraphicFramePr>
+            <a:graphic xmlns:a="http://schemas.openxmlformats.org/drawingml/2006/main">
+              <a:graphicData uri="http://schemas.openxmlformats.org/drawingml/2006/picture">
+                <pic:pic xmlns:pic="http://schemas.openxmlformats.org/drawingml/2006/picture">
+                  <pic:nvPicPr>
+                    <pic:cNvPr id="4" name="Logowanie.png"/>
+                    <pic:cNvPicPr/>
+                  </pic:nvPicPr>
+                  <pic:blipFill>
+                    <a:blip r:embed="rId8">
+                      <a:extLst>
+                        <a:ext uri="{28A0092B-C50C-407E-A947-70E740481C1C}">
+                          <a14:useLocalDpi xmlns:a14="http://schemas.microsoft.com/office/drawing/2010/main" val="0"/>
+                        </a:ext>
+                      </a:extLst>
+                    </a:blip>
+                    <a:stretch>
+                      <a:fillRect/>
+                    </a:stretch>
+                  </pic:blipFill>
+                  <pic:spPr>
+                    <a:xfrm>
+                      <a:off x="0" y="0"/>
+                      <a:ext cx="5887781" cy="4153071"/>
+                    </a:xfrm>
+                    <a:prstGeom prst="rect">
+                      <a:avLst/>
+                    </a:prstGeom>
+                    <a:ln>
+                      <a:noFill/>
+                    </a:ln>
+                    <a:effectLst>
+                      <a:outerShdw blurRad="292100" dist="139700" dir="2700000" algn="tl" rotWithShape="0">
+                        <a:srgbClr val="333333">
+                          <a:alpha val="65000"/>
+                        </a:srgbClr>
+                      </a:outerShdw>
+                    </a:effectLst>
+                  </pic:spPr>
+                </pic:pic>
+              </a:graphicData>
+            </a:graphic>
+          </wp:inline>
+        </w:drawing>
+      </w:r>
+    </w:p>
+    <w:p>
+      <w:pPr>
+        <w:suppressAutoHyphens w:val="0"/>
+        <w:autoSpaceDN/>
+        <w:spacing w:after="160" w:line="259" w:lineRule="auto"/>
+        <w:textAlignment w:val="auto"/>
+        <w:rPr>
+          <w:szCs w:val="28"/>
+        </w:rPr>
+      </w:pPr>
+      <w:r>
+        <w:rPr>
+          <w:szCs w:val="28"/>
+        </w:rPr>
+        <w:br w:type="page"/>
+      </w:r>
+    </w:p>
+    <w:p>
+      <w:pPr>
+        <w:jc w:val="center"/>
+        <w:rPr>
+          <w:szCs w:val="28"/>
+        </w:rPr>
+      </w:pPr>
+      <w:r>
+        <w:rPr>
+          <w:szCs w:val="28"/>
+        </w:rPr>
+        <w:lastRenderedPageBreak/>
+        <w:t>Rejestracja użytkownika</w:t>
+      </w:r>
+    </w:p>
+    <w:p>
+      <w:pPr>
+        <w:jc w:val="center"/>
+        <w:rPr>
+          <w:szCs w:val="28"/>
+        </w:rPr>
+      </w:pPr>
+    </w:p>
+    <w:p>
+      <w:pPr>
+        <w:jc w:val="center"/>
+        <w:rPr>
+          <w:szCs w:val="28"/>
+        </w:rPr>
+      </w:pPr>
+      <w:r>
+        <w:rPr>
+          <w:noProof/>
+          <w:szCs w:val="28"/>
+          <w:lang w:eastAsia="pl-PL"/>
+        </w:rPr>
+        <w:drawing>
+          <wp:inline distT="0" distB="0" distL="0" distR="0">
+            <wp:extent cx="5958840" cy="4061403"/>
+            <wp:effectExtent l="152400" t="152400" r="365760" b="358775"/>
+            <wp:docPr id="5" name="Obraz 5"/>
+            <wp:cNvGraphicFramePr>
+              <a:graphicFrameLocks xmlns:a="http://schemas.openxmlformats.org/drawingml/2006/main" noChangeAspect="1"/>
+            </wp:cNvGraphicFramePr>
+            <a:graphic xmlns:a="http://schemas.openxmlformats.org/drawingml/2006/main">
+              <a:graphicData uri="http://schemas.openxmlformats.org/drawingml/2006/picture">
+                <pic:pic xmlns:pic="http://schemas.openxmlformats.org/drawingml/2006/picture">
+                  <pic:nvPicPr>
+                    <pic:cNvPr id="5" name="Rejestracja użytkownika.png"/>
+                    <pic:cNvPicPr/>
+                  </pic:nvPicPr>
+                  <pic:blipFill>
+                    <a:blip r:embed="rId9">
+                      <a:extLst>
+                        <a:ext uri="{28A0092B-C50C-407E-A947-70E740481C1C}">
+                          <a14:useLocalDpi xmlns:a14="http://schemas.microsoft.com/office/drawing/2010/main" val="0"/>
+                        </a:ext>
+                      </a:extLst>
+                    </a:blip>
+                    <a:stretch>
+                      <a:fillRect/>
+                    </a:stretch>
+                  </pic:blipFill>
+                  <pic:spPr>
+                    <a:xfrm>
+                      <a:off x="0" y="0"/>
+                      <a:ext cx="5978381" cy="4074722"/>
+                    </a:xfrm>
+                    <a:prstGeom prst="rect">
+                      <a:avLst/>
+                    </a:prstGeom>
+                    <a:ln>
+                      <a:noFill/>
+                    </a:ln>
+                    <a:effectLst>
+                      <a:outerShdw blurRad="292100" dist="139700" dir="2700000" algn="tl" rotWithShape="0">
+                        <a:srgbClr val="333333">
+                          <a:alpha val="65000"/>
+                        </a:srgbClr>
+                      </a:outerShdw>
+                    </a:effectLst>
+                  </pic:spPr>
+                </pic:pic>
+              </a:graphicData>
+            </a:graphic>
+          </wp:inline>
+        </w:drawing>
+      </w:r>
+    </w:p>
+    <w:p>
+      <w:pPr>
+        <w:suppressAutoHyphens w:val="0"/>
+        <w:autoSpaceDN/>
+        <w:spacing w:after="160" w:line="259" w:lineRule="auto"/>
+        <w:textAlignment w:val="auto"/>
+        <w:rPr>
+          <w:szCs w:val="28"/>
+        </w:rPr>
+      </w:pPr>
+      <w:r>
+        <w:rPr>
+          <w:szCs w:val="28"/>
+        </w:rPr>
+        <w:br w:type="page"/>
+      </w:r>
+    </w:p>
+    <w:p>
+      <w:pPr>
+        <w:jc w:val="center"/>
+        <w:rPr>
+          <w:szCs w:val="28"/>
+        </w:rPr>
+      </w:pPr>
+      <w:r>
+        <w:rPr>
+          <w:szCs w:val="28"/>
+        </w:rPr>
+        <w:lastRenderedPageBreak/>
+        <w:t>Rejestracja pracownika</w:t>
+      </w:r>
+    </w:p>
+    <w:p>
+      <w:pPr>
+        <w:jc w:val="center"/>
+        <w:rPr>
+          <w:szCs w:val="28"/>
+        </w:rPr>
+      </w:pPr>
+    </w:p>
+    <w:p>
+      <w:pPr>
+        <w:jc w:val="center"/>
+        <w:rPr>
+          <w:szCs w:val="28"/>
+        </w:rPr>
+      </w:pPr>
+      <w:r>
+        <w:rPr>
+          <w:noProof/>
+          <w:szCs w:val="28"/>
+          <w:lang w:eastAsia="pl-PL"/>
+        </w:rPr>
+        <w:drawing>
+          <wp:inline distT="0" distB="0" distL="0" distR="0">
+            <wp:extent cx="5844540" cy="3526567"/>
+            <wp:effectExtent l="152400" t="152400" r="365760" b="360045"/>
+            <wp:docPr id="6" name="Obraz 6"/>
+            <wp:cNvGraphicFramePr>
+              <a:graphicFrameLocks xmlns:a="http://schemas.openxmlformats.org/drawingml/2006/main" noChangeAspect="1"/>
+            </wp:cNvGraphicFramePr>
+            <a:graphic xmlns:a="http://schemas.openxmlformats.org/drawingml/2006/main">
+              <a:graphicData uri="http://schemas.openxmlformats.org/drawingml/2006/picture">
+                <pic:pic xmlns:pic="http://schemas.openxmlformats.org/drawingml/2006/picture">
+                  <pic:nvPicPr>
+                    <pic:cNvPr id="6" name="Rejestracja pracownika.png"/>
+                    <pic:cNvPicPr/>
+                  </pic:nvPicPr>
+                  <pic:blipFill>
+                    <a:blip r:embed="rId10">
+                      <a:extLst>
+                        <a:ext uri="{28A0092B-C50C-407E-A947-70E740481C1C}">
+                          <a14:useLocalDpi xmlns:a14="http://schemas.microsoft.com/office/drawing/2010/main" val="0"/>
+                        </a:ext>
+                      </a:extLst>
+                    </a:blip>
+                    <a:stretch>
+                      <a:fillRect/>
+                    </a:stretch>
+                  </pic:blipFill>
+                  <pic:spPr>
+                    <a:xfrm>
+                      <a:off x="0" y="0"/>
+                      <a:ext cx="5890712" cy="3554427"/>
+                    </a:xfrm>
+                    <a:prstGeom prst="rect">
+                      <a:avLst/>
+                    </a:prstGeom>
+                    <a:ln>
+                      <a:noFill/>
+                    </a:ln>
+                    <a:effectLst>
+                      <a:outerShdw blurRad="292100" dist="139700" dir="2700000" algn="tl" rotWithShape="0">
+                        <a:srgbClr val="333333">
+                          <a:alpha val="65000"/>
+                        </a:srgbClr>
+                      </a:outerShdw>
+                    </a:effectLst>
+                  </pic:spPr>
+                </pic:pic>
+              </a:graphicData>
+            </a:graphic>
+          </wp:inline>
+        </w:drawing>
+      </w:r>
+    </w:p>
+    <w:p>
+      <w:pPr>
+        <w:suppressAutoHyphens w:val="0"/>
+        <w:autoSpaceDN/>
+        <w:spacing w:after="160" w:line="259" w:lineRule="auto"/>
+        <w:textAlignment w:val="auto"/>
+        <w:rPr>
+          <w:szCs w:val="28"/>
+        </w:rPr>
+      </w:pPr>
+      <w:r>
+        <w:rPr>
+          <w:szCs w:val="28"/>
+        </w:rPr>
+        <w:br w:type="page"/>
+      </w:r>
+    </w:p>
+    <w:p>
+      <w:pPr>
+        <w:jc w:val="center"/>
+        <w:rPr>
+          <w:szCs w:val="28"/>
+        </w:rPr>
+      </w:pPr>
+      <w:r>
+        <w:rPr>
+          <w:szCs w:val="28"/>
+        </w:rPr>
+        <w:lastRenderedPageBreak/>
+        <w:t>Edycja konta</w:t>
+      </w:r>
+    </w:p>
+    <w:p>
+      <w:pPr>
+        <w:jc w:val="center"/>
+        <w:rPr>
+          <w:szCs w:val="28"/>
+        </w:rPr>
+      </w:pPr>
+    </w:p>
+    <w:p>
+      <w:pPr>
+        <w:jc w:val="center"/>
+        <w:rPr>
+          <w:szCs w:val="28"/>
+        </w:rPr>
+      </w:pPr>
+      <w:r>
+        <w:rPr>
+          <w:noProof/>
+          <w:szCs w:val="28"/>
+          <w:lang w:eastAsia="pl-PL"/>
+        </w:rPr>
+        <w:drawing>
+          <wp:inline distT="0" distB="0" distL="0" distR="0">
+            <wp:extent cx="5654897" cy="3733800"/>
+            <wp:effectExtent l="152400" t="152400" r="365125" b="361950"/>
+            <wp:docPr id="7" name="Obraz 7"/>
+            <wp:cNvGraphicFramePr>
+              <a:graphicFrameLocks xmlns:a="http://schemas.openxmlformats.org/drawingml/2006/main" noChangeAspect="1"/>
+            </wp:cNvGraphicFramePr>
+            <a:graphic xmlns:a="http://schemas.openxmlformats.org/drawingml/2006/main">
+              <a:graphicData uri="http://schemas.openxmlformats.org/drawingml/2006/picture">
+                <pic:pic xmlns:pic="http://schemas.openxmlformats.org/drawingml/2006/picture">
+                  <pic:nvPicPr>
+                    <pic:cNvPr id="7" name="Edycja konta.png"/>
+                    <pic:cNvPicPr/>
+                  </pic:nvPicPr>
+                  <pic:blipFill>
+                    <a:blip r:embed="rId11">
+                      <a:extLst>
+                        <a:ext uri="{28A0092B-C50C-407E-A947-70E740481C1C}">
+                          <a14:useLocalDpi xmlns:a14="http://schemas.microsoft.com/office/drawing/2010/main" val="0"/>
+                        </a:ext>
+                      </a:extLst>
+                    </a:blip>
+                    <a:stretch>
+                      <a:fillRect/>
+                    </a:stretch>
+                  </pic:blipFill>
+                  <pic:spPr>
+                    <a:xfrm>
+                      <a:off x="0" y="0"/>
+                      <a:ext cx="5690728" cy="3757459"/>
+                    </a:xfrm>
+                    <a:prstGeom prst="rect">
+                      <a:avLst/>
+                    </a:prstGeom>
+                    <a:ln>
+                      <a:noFill/>
+                    </a:ln>
+                    <a:effectLst>
+                      <a:outerShdw blurRad="292100" dist="139700" dir="2700000" algn="tl" rotWithShape="0">
+                        <a:srgbClr val="333333">
+                          <a:alpha val="65000"/>
+                        </a:srgbClr>
+                      </a:outerShdw>
+                    </a:effectLst>
+                  </pic:spPr>
+                </pic:pic>
+              </a:graphicData>
+            </a:graphic>
+          </wp:inline>
+        </w:drawing>
+      </w:r>
+    </w:p>
     <w:sectPr>
       <w:pgSz w:w="11906" w:h="16838"/>
       <w:pgMar w:top="1417" w:right="1417" w:bottom="1417" w:left="1417" w:header="708" w:footer="708" w:gutter="0"/>
@@ -2838,4 +4046,16 @@
     </a:ext>
   </a:extLst>
 </a:theme>
+</file>
+
+<file path=customXml/item1.xml><?xml version="1.0" encoding="utf-8"?>
+<b:Sources xmlns:b="http://schemas.openxmlformats.org/officeDocument/2006/bibliography" xmlns="http://schemas.openxmlformats.org/officeDocument/2006/bibliography" SelectedStyle="\APASixthEditionOfficeOnline.xsl" StyleName="APA" Version="6"/>
+</file>
+
+<file path=customXml/itemProps1.xml><?xml version="1.0" encoding="utf-8"?>
+<ds:datastoreItem xmlns:ds="http://schemas.openxmlformats.org/officeDocument/2006/customXml" ds:itemID="{B5B270E4-6C6A-44B6-9083-B084792233B7}">
+  <ds:schemaRefs>
+    <ds:schemaRef ds:uri="http://schemas.openxmlformats.org/officeDocument/2006/bibliography"/>
+  </ds:schemaRefs>
+</ds:datastoreItem>
 </file>
</xml_diff>

<commit_message>
Pola w tabeli pojazdów i kursów
Wysokość, szerokość, głębokość; ocena, komentarz
</commit_message>
<xml_diff>
--- a/Dokument1.docx
+++ b/Dokument1.docx
@@ -195,6 +195,48 @@
           <w:rFonts w:cs="Times New Roman"/>
           <w:szCs w:val="28"/>
         </w:rPr>
+        <w:t>Ocena kursu.</w:t>
+      </w:r>
+    </w:p>
+    <w:p>
+      <w:pPr>
+        <w:pStyle w:val="Akapitzlist"/>
+        <w:numPr>
+          <w:ilvl w:val="0"/>
+          <w:numId w:val="4"/>
+        </w:numPr>
+        <w:rPr>
+          <w:rFonts w:cs="Times New Roman"/>
+          <w:b/>
+          <w:szCs w:val="28"/>
+        </w:rPr>
+      </w:pPr>
+      <w:r>
+        <w:rPr>
+          <w:rFonts w:cs="Times New Roman"/>
+          <w:szCs w:val="28"/>
+        </w:rPr>
+        <w:t>Lokalizacja pojazdu.</w:t>
+      </w:r>
+    </w:p>
+    <w:p>
+      <w:pPr>
+        <w:pStyle w:val="Akapitzlist"/>
+        <w:numPr>
+          <w:ilvl w:val="0"/>
+          <w:numId w:val="4"/>
+        </w:numPr>
+        <w:rPr>
+          <w:rFonts w:cs="Times New Roman"/>
+          <w:b/>
+          <w:szCs w:val="28"/>
+        </w:rPr>
+      </w:pPr>
+      <w:r>
+        <w:rPr>
+          <w:rFonts w:cs="Times New Roman"/>
+          <w:szCs w:val="28"/>
+        </w:rPr>
         <w:t>Przypisanie kursu do kierowcy.</w:t>
       </w:r>
     </w:p>
@@ -330,12 +372,47 @@
     </w:p>
     <w:p>
       <w:pPr>
+        <w:pStyle w:val="Akapitzlist"/>
+        <w:ind w:left="2160"/>
+        <w:rPr>
+          <w:rFonts w:cs="Times New Roman"/>
+          <w:szCs w:val="28"/>
+        </w:rPr>
+      </w:pPr>
+    </w:p>
+    <w:p>
+      <w:pPr>
+        <w:pStyle w:val="Akapitzlist"/>
+        <w:ind w:left="2160"/>
+        <w:rPr>
+          <w:rFonts w:cs="Times New Roman"/>
+          <w:b/>
+          <w:szCs w:val="28"/>
+        </w:rPr>
+      </w:pPr>
+    </w:p>
+    <w:p>
+      <w:pPr>
         <w:rPr>
           <w:b/>
           <w:sz w:val="36"/>
         </w:rPr>
       </w:pPr>
     </w:p>
+    <w:p>
+      <w:pPr>
+        <w:rPr>
+          <w:b/>
+          <w:sz w:val="36"/>
+        </w:rPr>
+      </w:pPr>
+    </w:p>
+    <w:p>
+      <w:r>
+        <w:br w:type="page"/>
+      </w:r>
+    </w:p>
+    <w:p/>
     <w:p>
       <w:pPr>
         <w:pStyle w:val="Akapitzlist"/>
@@ -376,9 +453,9 @@
         </w:rPr>
         <w:drawing>
           <wp:inline distT="0" distB="0" distL="0" distR="0">
-            <wp:extent cx="5760720" cy="3752850"/>
-            <wp:effectExtent l="0" t="0" r="0" b="0"/>
-            <wp:docPr id="2" name="Obraz 2"/>
+            <wp:extent cx="5760720" cy="3999865"/>
+            <wp:effectExtent l="0" t="0" r="0" b="635"/>
+            <wp:docPr id="1" name="Obraz 1"/>
             <wp:cNvGraphicFramePr>
               <a:graphicFrameLocks xmlns:a="http://schemas.openxmlformats.org/drawingml/2006/main" noChangeAspect="1"/>
             </wp:cNvGraphicFramePr>
@@ -386,7 +463,7 @@
               <a:graphicData uri="http://schemas.openxmlformats.org/drawingml/2006/picture">
                 <pic:pic xmlns:pic="http://schemas.openxmlformats.org/drawingml/2006/picture">
                   <pic:nvPicPr>
-                    <pic:cNvPr id="2" name="baza_danych.png"/>
+                    <pic:cNvPr id="1" name="baza_danych.png"/>
                     <pic:cNvPicPr/>
                   </pic:nvPicPr>
                   <pic:blipFill>
@@ -404,7 +481,7 @@
                   <pic:spPr>
                     <a:xfrm>
                       <a:off x="0" y="0"/>
-                      <a:ext cx="5760720" cy="3752850"/>
+                      <a:ext cx="5760720" cy="3999865"/>
                     </a:xfrm>
                     <a:prstGeom prst="rect">
                       <a:avLst/>
@@ -416,6 +493,19 @@
           </wp:inline>
         </w:drawing>
       </w:r>
+    </w:p>
+    <w:p>
+      <w:r>
+        <w:br w:type="page"/>
+      </w:r>
+    </w:p>
+    <w:p>
+      <w:pPr>
+        <w:rPr>
+          <w:b/>
+          <w:sz w:val="36"/>
+        </w:rPr>
+      </w:pPr>
     </w:p>
     <w:p>
       <w:pPr>
@@ -911,22 +1001,6 @@
         </w:rPr>
       </w:pPr>
     </w:p>
-    <w:p>
-      <w:pPr>
-        <w:rPr>
-          <w:b/>
-          <w:sz w:val="36"/>
-        </w:rPr>
-      </w:pPr>
-    </w:p>
-    <w:p>
-      <w:pPr>
-        <w:rPr>
-          <w:b/>
-          <w:sz w:val="36"/>
-        </w:rPr>
-      </w:pPr>
-    </w:p>
     <w:tbl>
       <w:tblPr>
         <w:tblStyle w:val="Tabela-Siatka"/>
@@ -947,6 +1021,7 @@
               <w:jc w:val="center"/>
             </w:pPr>
             <w:r>
+              <w:lastRenderedPageBreak/>
               <w:t>Numer ID</w:t>
             </w:r>
           </w:p>
@@ -1112,6 +1187,10 @@
     <w:p/>
     <w:p/>
     <w:p/>
+    <w:p>
+      <w:bookmarkStart w:id="0" w:name="_GoBack"/>
+      <w:bookmarkEnd w:id="0"/>
+    </w:p>
     <w:p/>
     <w:tbl>
       <w:tblPr>
@@ -1604,13 +1683,7 @@
           </w:tcPr>
           <w:p>
             <w:r>
-              <w:t xml:space="preserve">Założenie konta, dodanie konta </w:t>
-            </w:r>
-            <w:r>
-              <w:t>pracownika</w:t>
-            </w:r>
-            <w:r>
-              <w:t xml:space="preserve"> do bazy danych</w:t>
+              <w:t>Założenie konta, dodanie konta pracownika do bazy danych</w:t>
             </w:r>
           </w:p>
         </w:tc>
@@ -1757,8 +1830,6 @@
             </w:r>
           </w:p>
         </w:tc>
-        <w:bookmarkStart w:id="0" w:name="_GoBack"/>
-        <w:bookmarkEnd w:id="0"/>
       </w:tr>
       <w:tr>
         <w:tc>
@@ -4053,7 +4124,7 @@
 </file>
 
 <file path=customXml/itemProps1.xml><?xml version="1.0" encoding="utf-8"?>
-<ds:datastoreItem xmlns:ds="http://schemas.openxmlformats.org/officeDocument/2006/customXml" ds:itemID="{B5B270E4-6C6A-44B6-9083-B084792233B7}">
+<ds:datastoreItem xmlns:ds="http://schemas.openxmlformats.org/officeDocument/2006/customXml" ds:itemID="{31A43FBD-BB5B-48F4-B947-97928976FB39}">
   <ds:schemaRefs>
     <ds:schemaRef ds:uri="http://schemas.openxmlformats.org/officeDocument/2006/bibliography"/>
   </ds:schemaRefs>

</xml_diff>

<commit_message>
Cel dokumentacji, definicja produktu, użytkownicy.
Poprawione diagramy sekwencji, 2 nowe pola w Tabeli pojazdów.
</commit_message>
<xml_diff>
--- a/Dokument1.docx
+++ b/Dokument1.docx
@@ -35,7 +35,7 @@
           <w:sz w:val="36"/>
           <w:szCs w:val="36"/>
         </w:rPr>
-        <w:t>Definicja</w:t>
+        <w:t>Cel dokumentacji</w:t>
       </w:r>
       <w:r>
         <w:rPr>
@@ -60,25 +60,18 @@
     </w:p>
     <w:p/>
     <w:p>
-      <w:pPr>
-        <w:rPr>
-          <w:szCs w:val="28"/>
-        </w:rPr>
-      </w:pPr>
-      <w:r>
-        <w:rPr>
-          <w:szCs w:val="28"/>
-        </w:rPr>
-        <w:t>Strona internetowa służąca do obsługi zamówień kursów transportowych firmy na terenie województwa zachodniopomorskiego.</w:t>
-      </w:r>
-    </w:p>
-    <w:p>
-      <w:pPr>
-        <w:rPr>
-          <w:szCs w:val="28"/>
-        </w:rPr>
-      </w:pPr>
-    </w:p>
+      <w:r>
+        <w:t>Celem dokumentacji jest zapoznanie użytkowników z funkcjami oraz dział</w:t>
+      </w:r>
+      <w:r>
+        <w:t>aniem systemu do zamawiania kursów transportowych firmy na terenie województwa zachodniopomorskiego</w:t>
+      </w:r>
+      <w:r>
+        <w:t>.</w:t>
+      </w:r>
+    </w:p>
+    <w:p/>
+    <w:p/>
     <w:p>
       <w:pPr>
         <w:pStyle w:val="Akapitzlist"/>
@@ -87,6 +80,103 @@
           <w:numId w:val="1"/>
         </w:numPr>
         <w:rPr>
+          <w:b/>
+          <w:sz w:val="36"/>
+          <w:szCs w:val="36"/>
+        </w:rPr>
+      </w:pPr>
+      <w:r>
+        <w:rPr>
+          <w:b/>
+          <w:sz w:val="36"/>
+          <w:szCs w:val="36"/>
+        </w:rPr>
+        <w:t>Definicja produktu:</w:t>
+      </w:r>
+    </w:p>
+    <w:p/>
+    <w:p>
+      <w:r>
+        <w:t>Produkt jest stroną internetową oferującą usługi przewozowe firmy na terenie województwa zachodniopomorskiego. Strona rejestruje złożone zamówienia i rozdziela je pomiędzy dostępnych kierowców.</w:t>
+      </w:r>
+    </w:p>
+    <w:p/>
+    <w:p>
+      <w:bookmarkStart w:id="0" w:name="_GoBack"/>
+      <w:bookmarkEnd w:id="0"/>
+    </w:p>
+    <w:p>
+      <w:pPr>
+        <w:pStyle w:val="Akapitzlist"/>
+        <w:numPr>
+          <w:ilvl w:val="0"/>
+          <w:numId w:val="1"/>
+        </w:numPr>
+      </w:pPr>
+      <w:r>
+        <w:rPr>
+          <w:b/>
+          <w:sz w:val="36"/>
+          <w:szCs w:val="36"/>
+        </w:rPr>
+        <w:t>Użytkownicy</w:t>
+      </w:r>
+      <w:r>
+        <w:t>:</w:t>
+      </w:r>
+    </w:p>
+    <w:p>
+      <w:pPr>
+        <w:pStyle w:val="Akapitzlist"/>
+        <w:numPr>
+          <w:ilvl w:val="0"/>
+          <w:numId w:val="10"/>
+        </w:numPr>
+      </w:pPr>
+      <w:r>
+        <w:t>Klient,</w:t>
+      </w:r>
+    </w:p>
+    <w:p>
+      <w:pPr>
+        <w:pStyle w:val="Akapitzlist"/>
+        <w:numPr>
+          <w:ilvl w:val="0"/>
+          <w:numId w:val="10"/>
+        </w:numPr>
+      </w:pPr>
+      <w:r>
+        <w:t>Kierowca/Pracownik,</w:t>
+      </w:r>
+    </w:p>
+    <w:p>
+      <w:pPr>
+        <w:pStyle w:val="Akapitzlist"/>
+        <w:numPr>
+          <w:ilvl w:val="0"/>
+          <w:numId w:val="10"/>
+        </w:numPr>
+      </w:pPr>
+      <w:r>
+        <w:t>Administrator,</w:t>
+      </w:r>
+    </w:p>
+    <w:p/>
+    <w:p>
+      <w:pPr>
+        <w:rPr>
+          <w:szCs w:val="28"/>
+        </w:rPr>
+      </w:pPr>
+    </w:p>
+    <w:p>
+      <w:pPr>
+        <w:pStyle w:val="Akapitzlist"/>
+        <w:numPr>
+          <w:ilvl w:val="0"/>
+          <w:numId w:val="1"/>
+        </w:numPr>
+        <w:rPr>
           <w:rFonts w:cs="Times New Roman"/>
           <w:b/>
           <w:sz w:val="36"/>
@@ -222,27 +312,6 @@
     <w:p>
       <w:pPr>
         <w:pStyle w:val="Akapitzlist"/>
-        <w:numPr>
-          <w:ilvl w:val="0"/>
-          <w:numId w:val="4"/>
-        </w:numPr>
-        <w:rPr>
-          <w:rFonts w:cs="Times New Roman"/>
-          <w:b/>
-          <w:szCs w:val="28"/>
-        </w:rPr>
-      </w:pPr>
-      <w:r>
-        <w:rPr>
-          <w:rFonts w:cs="Times New Roman"/>
-          <w:szCs w:val="28"/>
-        </w:rPr>
-        <w:t>Przypisanie kursu do kierowcy.</w:t>
-      </w:r>
-    </w:p>
-    <w:p>
-      <w:pPr>
-        <w:pStyle w:val="Akapitzlist"/>
         <w:ind w:left="2160"/>
         <w:rPr>
           <w:rFonts w:cs="Times New Roman"/>
@@ -372,20 +441,7 @@
     </w:p>
     <w:p>
       <w:pPr>
-        <w:pStyle w:val="Akapitzlist"/>
-        <w:ind w:left="2160"/>
-        <w:rPr>
-          <w:rFonts w:cs="Times New Roman"/>
-          <w:szCs w:val="28"/>
-        </w:rPr>
-      </w:pPr>
-    </w:p>
-    <w:p>
-      <w:pPr>
-        <w:pStyle w:val="Akapitzlist"/>
-        <w:ind w:left="2160"/>
-        <w:rPr>
-          <w:rFonts w:cs="Times New Roman"/>
+        <w:rPr>
           <w:b/>
           <w:szCs w:val="28"/>
         </w:rPr>
@@ -398,19 +454,6 @@
           <w:sz w:val="36"/>
         </w:rPr>
       </w:pPr>
-    </w:p>
-    <w:p>
-      <w:pPr>
-        <w:rPr>
-          <w:b/>
-          <w:sz w:val="36"/>
-        </w:rPr>
-      </w:pPr>
-    </w:p>
-    <w:p>
-      <w:r>
-        <w:br w:type="page"/>
-      </w:r>
     </w:p>
     <w:p/>
     <w:p>
@@ -453,9 +496,9 @@
         </w:rPr>
         <w:drawing>
           <wp:inline distT="0" distB="0" distL="0" distR="0">
-            <wp:extent cx="5760720" cy="3999865"/>
-            <wp:effectExtent l="0" t="0" r="0" b="635"/>
-            <wp:docPr id="1" name="Obraz 1"/>
+            <wp:extent cx="5985554" cy="4429125"/>
+            <wp:effectExtent l="0" t="0" r="0" b="0"/>
+            <wp:docPr id="2" name="Obraz 2"/>
             <wp:cNvGraphicFramePr>
               <a:graphicFrameLocks xmlns:a="http://schemas.openxmlformats.org/drawingml/2006/main" noChangeAspect="1"/>
             </wp:cNvGraphicFramePr>
@@ -463,11 +506,11 @@
               <a:graphicData uri="http://schemas.openxmlformats.org/drawingml/2006/picture">
                 <pic:pic xmlns:pic="http://schemas.openxmlformats.org/drawingml/2006/picture">
                   <pic:nvPicPr>
-                    <pic:cNvPr id="1" name="baza_danych.png"/>
+                    <pic:cNvPr id="2" name="baza_danych.png"/>
                     <pic:cNvPicPr/>
                   </pic:nvPicPr>
                   <pic:blipFill>
-                    <a:blip r:embed="rId6" cstate="print">
+                    <a:blip r:embed="rId6">
                       <a:extLst>
                         <a:ext uri="{28A0092B-C50C-407E-A947-70E740481C1C}">
                           <a14:useLocalDpi xmlns:a14="http://schemas.microsoft.com/office/drawing/2010/main" val="0"/>
@@ -481,7 +524,7 @@
                   <pic:spPr>
                     <a:xfrm>
                       <a:off x="0" y="0"/>
-                      <a:ext cx="5760720" cy="3999865"/>
+                      <a:ext cx="5995479" cy="4436469"/>
                     </a:xfrm>
                     <a:prstGeom prst="rect">
                       <a:avLst/>
@@ -1865,160 +1908,7 @@
         <w:br w:type="page"/>
       </w:r>
     </w:p>
-    <w:tbl>
-      <w:tblPr>
-        <w:tblStyle w:val="Tabela-Siatka"/>
-        <w:tblW w:w="0" w:type="auto"/>
-        <w:tblLook w:val="04A0" w:firstRow="1" w:lastRow="0" w:firstColumn="1" w:lastColumn="0" w:noHBand="0" w:noVBand="1"/>
-      </w:tblPr>
-      <w:tblGrid>
-        <w:gridCol w:w="4531"/>
-        <w:gridCol w:w="4531"/>
-      </w:tblGrid>
-      <w:tr>
-        <w:tc>
-          <w:tcPr>
-            <w:tcW w:w="4531" w:type="dxa"/>
-          </w:tcPr>
-          <w:p>
-            <w:pPr>
-              <w:jc w:val="center"/>
-            </w:pPr>
-            <w:r>
-              <w:lastRenderedPageBreak/>
-              <w:t>Numer ID</w:t>
-            </w:r>
-          </w:p>
-          <w:p/>
-        </w:tc>
-        <w:tc>
-          <w:tcPr>
-            <w:tcW w:w="4531" w:type="dxa"/>
-          </w:tcPr>
-          <w:p>
-            <w:r>
-              <w:t>W7</w:t>
-            </w:r>
-          </w:p>
-        </w:tc>
-      </w:tr>
-      <w:tr>
-        <w:tc>
-          <w:tcPr>
-            <w:tcW w:w="4531" w:type="dxa"/>
-          </w:tcPr>
-          <w:p>
-            <w:pPr>
-              <w:jc w:val="center"/>
-            </w:pPr>
-            <w:r>
-              <w:t>Nazwa</w:t>
-            </w:r>
-          </w:p>
-          <w:p/>
-        </w:tc>
-        <w:tc>
-          <w:tcPr>
-            <w:tcW w:w="4531" w:type="dxa"/>
-          </w:tcPr>
-          <w:p>
-            <w:r>
-              <w:t>Przypisanie kursu do kierowcy</w:t>
-            </w:r>
-          </w:p>
-        </w:tc>
-      </w:tr>
-      <w:tr>
-        <w:tc>
-          <w:tcPr>
-            <w:tcW w:w="4531" w:type="dxa"/>
-          </w:tcPr>
-          <w:p>
-            <w:pPr>
-              <w:jc w:val="center"/>
-            </w:pPr>
-            <w:r>
-              <w:t>Warunek początkowy</w:t>
-            </w:r>
-          </w:p>
-          <w:p/>
-        </w:tc>
-        <w:tc>
-          <w:tcPr>
-            <w:tcW w:w="4531" w:type="dxa"/>
-          </w:tcPr>
-          <w:p>
-            <w:r>
-              <w:t>Zamówienie kursu przez klienta</w:t>
-            </w:r>
-          </w:p>
-        </w:tc>
-      </w:tr>
-      <w:tr>
-        <w:tc>
-          <w:tcPr>
-            <w:tcW w:w="4531" w:type="dxa"/>
-          </w:tcPr>
-          <w:p>
-            <w:pPr>
-              <w:jc w:val="center"/>
-            </w:pPr>
-            <w:r>
-              <w:t>Przebieg działania</w:t>
-            </w:r>
-          </w:p>
-          <w:p/>
-        </w:tc>
-        <w:tc>
-          <w:tcPr>
-            <w:tcW w:w="4531" w:type="dxa"/>
-          </w:tcPr>
-          <w:p>
-            <w:r>
-              <w:t>Po złożeniu zamówienia na kurs przez klienta w bazie danych wyszukiwane jest odpowiednie auto oraz kierowca.</w:t>
-            </w:r>
-          </w:p>
-          <w:p>
-            <w:r>
-              <w:t xml:space="preserve">Kierowca otrzymuje informacje o kursie (auto, ładunek, data, godzina rozpoczęcia, miejsce początkowe, miejsce docelowe) na minimum 3 dni przed rozpoczęciem kursu. </w:t>
-            </w:r>
-          </w:p>
-          <w:p/>
-        </w:tc>
-      </w:tr>
-      <w:tr>
-        <w:tc>
-          <w:tcPr>
-            <w:tcW w:w="4531" w:type="dxa"/>
-          </w:tcPr>
-          <w:p>
-            <w:pPr>
-              <w:jc w:val="center"/>
-            </w:pPr>
-            <w:r>
-              <w:t>Warunek końcowy</w:t>
-            </w:r>
-          </w:p>
-          <w:p/>
-        </w:tc>
-        <w:tc>
-          <w:tcPr>
-            <w:tcW w:w="4531" w:type="dxa"/>
-          </w:tcPr>
-          <w:p>
-            <w:r>
-              <w:t>Przypisanie kierowcy oraz auta do danego kursu</w:t>
-            </w:r>
-          </w:p>
-        </w:tc>
-      </w:tr>
-    </w:tbl>
     <w:p/>
-    <w:p>
-      <w:r>
-        <w:br w:type="page"/>
-      </w:r>
-    </w:p>
     <w:tbl>
       <w:tblPr>
         <w:tblStyle w:val="Tabela-Siatka"/>
@@ -2040,7 +1930,6 @@
               <w:jc w:val="center"/>
             </w:pPr>
             <w:r>
-              <w:lastRenderedPageBreak/>
               <w:t>Numer ID</w:t>
             </w:r>
           </w:p>
@@ -2052,7 +1941,7 @@
           </w:tcPr>
           <w:p>
             <w:r>
-              <w:t>W8</w:t>
+              <w:t>W7</w:t>
             </w:r>
           </w:p>
         </w:tc>
@@ -2207,7 +2096,7 @@
           </w:tcPr>
           <w:p>
             <w:r>
-              <w:t>W9</w:t>
+              <w:t>W8</w:t>
             </w:r>
           </w:p>
         </w:tc>
@@ -2393,6 +2282,15 @@
     </w:p>
     <w:p>
       <w:pPr>
+        <w:pStyle w:val="Akapitzlist"/>
+        <w:jc w:val="center"/>
+        <w:rPr>
+          <w:szCs w:val="28"/>
+        </w:rPr>
+      </w:pPr>
+    </w:p>
+    <w:p>
+      <w:pPr>
         <w:rPr>
           <w:szCs w:val="28"/>
         </w:rPr>
@@ -2405,9 +2303,9 @@
         </w:rPr>
         <w:drawing>
           <wp:inline distT="0" distB="0" distL="0" distR="0">
-            <wp:extent cx="5973659" cy="4667250"/>
-            <wp:effectExtent l="152400" t="152400" r="370205" b="361950"/>
-            <wp:docPr id="8" name="Obraz 8"/>
+            <wp:extent cx="5760720" cy="4500880"/>
+            <wp:effectExtent l="152400" t="152400" r="354330" b="356870"/>
+            <wp:docPr id="3" name="Obraz 3"/>
             <wp:cNvGraphicFramePr>
               <a:graphicFrameLocks xmlns:a="http://schemas.openxmlformats.org/drawingml/2006/main" noChangeAspect="1"/>
             </wp:cNvGraphicFramePr>
@@ -2415,7 +2313,7 @@
               <a:graphicData uri="http://schemas.openxmlformats.org/drawingml/2006/picture">
                 <pic:pic xmlns:pic="http://schemas.openxmlformats.org/drawingml/2006/picture">
                   <pic:nvPicPr>
-                    <pic:cNvPr id="8" name="Rezerwacja kursu.png"/>
+                    <pic:cNvPr id="3" name="Rezerwacja kursu.png"/>
                     <pic:cNvPicPr/>
                   </pic:nvPicPr>
                   <pic:blipFill>
@@ -2433,7 +2331,7 @@
                   <pic:spPr>
                     <a:xfrm>
                       <a:off x="0" y="0"/>
-                      <a:ext cx="5980939" cy="4672938"/>
+                      <a:ext cx="5760720" cy="4500880"/>
                     </a:xfrm>
                     <a:prstGeom prst="rect">
                       <a:avLst/>
@@ -2490,9 +2388,9 @@
         </w:rPr>
         <w:drawing>
           <wp:inline distT="0" distB="0" distL="0" distR="0">
-            <wp:extent cx="5887580" cy="4381500"/>
-            <wp:effectExtent l="152400" t="152400" r="361315" b="361950"/>
-            <wp:docPr id="9" name="Obraz 9"/>
+            <wp:extent cx="5760720" cy="3938270"/>
+            <wp:effectExtent l="152400" t="152400" r="354330" b="367030"/>
+            <wp:docPr id="10" name="Obraz 10"/>
             <wp:cNvGraphicFramePr>
               <a:graphicFrameLocks xmlns:a="http://schemas.openxmlformats.org/drawingml/2006/main" noChangeAspect="1"/>
             </wp:cNvGraphicFramePr>
@@ -2500,7 +2398,7 @@
               <a:graphicData uri="http://schemas.openxmlformats.org/drawingml/2006/picture">
                 <pic:pic xmlns:pic="http://schemas.openxmlformats.org/drawingml/2006/picture">
                   <pic:nvPicPr>
-                    <pic:cNvPr id="9" name="Anulowanie kursu.png"/>
+                    <pic:cNvPr id="10" name="Anulowanie kursu.png"/>
                     <pic:cNvPicPr/>
                   </pic:nvPicPr>
                   <pic:blipFill>
@@ -2518,7 +2416,7 @@
                   <pic:spPr>
                     <a:xfrm>
                       <a:off x="0" y="0"/>
-                      <a:ext cx="5903843" cy="4393603"/>
+                      <a:ext cx="5760720" cy="3938270"/>
                     </a:xfrm>
                     <a:prstGeom prst="rect">
                       <a:avLst/>
@@ -2571,9 +2469,9 @@
         </w:rPr>
         <w:drawing>
           <wp:inline distT="0" distB="0" distL="0" distR="0">
-            <wp:extent cx="5989269" cy="3571875"/>
-            <wp:effectExtent l="152400" t="152400" r="354965" b="352425"/>
-            <wp:docPr id="11" name="Obraz 11"/>
+            <wp:extent cx="5366566" cy="3200508"/>
+            <wp:effectExtent l="152400" t="152400" r="367665" b="361950"/>
+            <wp:docPr id="13" name="Obraz 13"/>
             <wp:cNvGraphicFramePr>
               <a:graphicFrameLocks xmlns:a="http://schemas.openxmlformats.org/drawingml/2006/main" noChangeAspect="1"/>
             </wp:cNvGraphicFramePr>
@@ -2581,7 +2479,7 @@
               <a:graphicData uri="http://schemas.openxmlformats.org/drawingml/2006/picture">
                 <pic:pic xmlns:pic="http://schemas.openxmlformats.org/drawingml/2006/picture">
                   <pic:nvPicPr>
-                    <pic:cNvPr id="11" name="Ocena kursu.png"/>
+                    <pic:cNvPr id="13" name="Ocena kursu.png"/>
                     <pic:cNvPicPr/>
                   </pic:nvPicPr>
                   <pic:blipFill>
@@ -2599,7 +2497,7 @@
                   <pic:spPr>
                     <a:xfrm>
                       <a:off x="0" y="0"/>
-                      <a:ext cx="6001158" cy="3578965"/>
+                      <a:ext cx="5366566" cy="3200508"/>
                     </a:xfrm>
                     <a:prstGeom prst="rect">
                       <a:avLst/>
@@ -2661,9 +2559,9 @@
         </w:rPr>
         <w:drawing>
           <wp:inline distT="0" distB="0" distL="0" distR="0">
-            <wp:extent cx="5976201" cy="4200525"/>
-            <wp:effectExtent l="152400" t="152400" r="367665" b="352425"/>
-            <wp:docPr id="12" name="Obraz 12"/>
+            <wp:extent cx="5366566" cy="3772027"/>
+            <wp:effectExtent l="152400" t="152400" r="367665" b="361950"/>
+            <wp:docPr id="14" name="Obraz 14"/>
             <wp:cNvGraphicFramePr>
               <a:graphicFrameLocks xmlns:a="http://schemas.openxmlformats.org/drawingml/2006/main" noChangeAspect="1"/>
             </wp:cNvGraphicFramePr>
@@ -2671,7 +2569,7 @@
               <a:graphicData uri="http://schemas.openxmlformats.org/drawingml/2006/picture">
                 <pic:pic xmlns:pic="http://schemas.openxmlformats.org/drawingml/2006/picture">
                   <pic:nvPicPr>
-                    <pic:cNvPr id="12" name="Lokalizacja pojazdu.png"/>
+                    <pic:cNvPr id="14" name="Lokalizacja pojazdu.png"/>
                     <pic:cNvPicPr/>
                   </pic:nvPicPr>
                   <pic:blipFill>
@@ -2689,7 +2587,7 @@
                   <pic:spPr>
                     <a:xfrm>
                       <a:off x="0" y="0"/>
-                      <a:ext cx="5992166" cy="4211746"/>
+                      <a:ext cx="5366566" cy="3772027"/>
                     </a:xfrm>
                     <a:prstGeom prst="rect">
                       <a:avLst/>
@@ -2738,6 +2636,17 @@
     </w:p>
     <w:p>
       <w:pPr>
+        <w:jc w:val="center"/>
+        <w:rPr>
+          <w:noProof/>
+          <w:szCs w:val="28"/>
+          <w:lang w:eastAsia="pl-PL"/>
+        </w:rPr>
+      </w:pPr>
+    </w:p>
+    <w:p>
+      <w:pPr>
+        <w:jc w:val="center"/>
         <w:rPr>
           <w:szCs w:val="28"/>
         </w:rPr>
@@ -2750,9 +2659,9 @@
         </w:rPr>
         <w:drawing>
           <wp:inline distT="0" distB="0" distL="0" distR="0">
-            <wp:extent cx="5844327" cy="4122420"/>
-            <wp:effectExtent l="152400" t="152400" r="366395" b="354330"/>
-            <wp:docPr id="4" name="Obraz 4"/>
+            <wp:extent cx="5366566" cy="4000635"/>
+            <wp:effectExtent l="152400" t="152400" r="367665" b="361950"/>
+            <wp:docPr id="15" name="Obraz 15"/>
             <wp:cNvGraphicFramePr>
               <a:graphicFrameLocks xmlns:a="http://schemas.openxmlformats.org/drawingml/2006/main" noChangeAspect="1"/>
             </wp:cNvGraphicFramePr>
@@ -2760,7 +2669,7 @@
               <a:graphicData uri="http://schemas.openxmlformats.org/drawingml/2006/picture">
                 <pic:pic xmlns:pic="http://schemas.openxmlformats.org/drawingml/2006/picture">
                   <pic:nvPicPr>
-                    <pic:cNvPr id="4" name="Logowanie.png"/>
+                    <pic:cNvPr id="15" name="Logowanie.png"/>
                     <pic:cNvPicPr/>
                   </pic:nvPicPr>
                   <pic:blipFill>
@@ -2778,7 +2687,7 @@
                   <pic:spPr>
                     <a:xfrm>
                       <a:off x="0" y="0"/>
-                      <a:ext cx="5887781" cy="4153071"/>
+                      <a:ext cx="5366566" cy="4000635"/>
                     </a:xfrm>
                     <a:prstGeom prst="rect">
                       <a:avLst/>
@@ -2856,9 +2765,9 @@
         </w:rPr>
         <w:drawing>
           <wp:inline distT="0" distB="0" distL="0" distR="0">
-            <wp:extent cx="5958840" cy="4061403"/>
-            <wp:effectExtent l="152400" t="152400" r="365760" b="358775"/>
-            <wp:docPr id="5" name="Obraz 5"/>
+            <wp:extent cx="5366566" cy="4000635"/>
+            <wp:effectExtent l="152400" t="152400" r="367665" b="361950"/>
+            <wp:docPr id="16" name="Obraz 16"/>
             <wp:cNvGraphicFramePr>
               <a:graphicFrameLocks xmlns:a="http://schemas.openxmlformats.org/drawingml/2006/main" noChangeAspect="1"/>
             </wp:cNvGraphicFramePr>
@@ -2866,7 +2775,7 @@
               <a:graphicData uri="http://schemas.openxmlformats.org/drawingml/2006/picture">
                 <pic:pic xmlns:pic="http://schemas.openxmlformats.org/drawingml/2006/picture">
                   <pic:nvPicPr>
-                    <pic:cNvPr id="5" name="Rejestracja użytkownika.png"/>
+                    <pic:cNvPr id="16" name="Rejestracja użytkownika.png"/>
                     <pic:cNvPicPr/>
                   </pic:nvPicPr>
                   <pic:blipFill>
@@ -2884,7 +2793,7 @@
                   <pic:spPr>
                     <a:xfrm>
                       <a:off x="0" y="0"/>
-                      <a:ext cx="5978381" cy="4074722"/>
+                      <a:ext cx="5366566" cy="4000635"/>
                     </a:xfrm>
                     <a:prstGeom prst="rect">
                       <a:avLst/>
@@ -2962,9 +2871,9 @@
         </w:rPr>
         <w:drawing>
           <wp:inline distT="0" distB="0" distL="0" distR="0">
-            <wp:extent cx="5844540" cy="3526567"/>
-            <wp:effectExtent l="152400" t="152400" r="365760" b="360045"/>
-            <wp:docPr id="6" name="Obraz 6"/>
+            <wp:extent cx="5760720" cy="3540760"/>
+            <wp:effectExtent l="152400" t="152400" r="354330" b="364490"/>
+            <wp:docPr id="17" name="Obraz 17"/>
             <wp:cNvGraphicFramePr>
               <a:graphicFrameLocks xmlns:a="http://schemas.openxmlformats.org/drawingml/2006/main" noChangeAspect="1"/>
             </wp:cNvGraphicFramePr>
@@ -2972,7 +2881,7 @@
               <a:graphicData uri="http://schemas.openxmlformats.org/drawingml/2006/picture">
                 <pic:pic xmlns:pic="http://schemas.openxmlformats.org/drawingml/2006/picture">
                   <pic:nvPicPr>
-                    <pic:cNvPr id="6" name="Rejestracja pracownika.png"/>
+                    <pic:cNvPr id="17" name="Rejestracja pracownika.png"/>
                     <pic:cNvPicPr/>
                   </pic:nvPicPr>
                   <pic:blipFill>
@@ -2990,7 +2899,7 @@
                   <pic:spPr>
                     <a:xfrm>
                       <a:off x="0" y="0"/>
-                      <a:ext cx="5890712" cy="3554427"/>
+                      <a:ext cx="5760720" cy="3540760"/>
                     </a:xfrm>
                     <a:prstGeom prst="rect">
                       <a:avLst/>
@@ -3068,9 +2977,9 @@
         </w:rPr>
         <w:drawing>
           <wp:inline distT="0" distB="0" distL="0" distR="0">
-            <wp:extent cx="5654897" cy="3733800"/>
-            <wp:effectExtent l="152400" t="152400" r="365125" b="361950"/>
-            <wp:docPr id="7" name="Obraz 7"/>
+            <wp:extent cx="5366566" cy="3451977"/>
+            <wp:effectExtent l="152400" t="152400" r="367665" b="358140"/>
+            <wp:docPr id="18" name="Obraz 18"/>
             <wp:cNvGraphicFramePr>
               <a:graphicFrameLocks xmlns:a="http://schemas.openxmlformats.org/drawingml/2006/main" noChangeAspect="1"/>
             </wp:cNvGraphicFramePr>
@@ -3078,7 +2987,7 @@
               <a:graphicData uri="http://schemas.openxmlformats.org/drawingml/2006/picture">
                 <pic:pic xmlns:pic="http://schemas.openxmlformats.org/drawingml/2006/picture">
                   <pic:nvPicPr>
-                    <pic:cNvPr id="7" name="Edycja konta.png"/>
+                    <pic:cNvPr id="18" name="Edycja konta.png"/>
                     <pic:cNvPicPr/>
                   </pic:nvPicPr>
                   <pic:blipFill>
@@ -3096,7 +3005,7 @@
                   <pic:spPr>
                     <a:xfrm>
                       <a:off x="0" y="0"/>
-                      <a:ext cx="5690728" cy="3757459"/>
+                      <a:ext cx="5366566" cy="3451977"/>
                     </a:xfrm>
                     <a:prstGeom prst="rect">
                       <a:avLst/>
@@ -3260,8 +3169,24 @@
         </w:rPr>
         <w:t>Lucidchart,</w:t>
       </w:r>
-      <w:bookmarkStart w:id="0" w:name="_GoBack"/>
-      <w:bookmarkEnd w:id="0"/>
+    </w:p>
+    <w:p>
+      <w:pPr>
+        <w:pStyle w:val="Akapitzlist"/>
+        <w:numPr>
+          <w:ilvl w:val="0"/>
+          <w:numId w:val="9"/>
+        </w:numPr>
+        <w:rPr>
+          <w:szCs w:val="28"/>
+        </w:rPr>
+      </w:pPr>
+      <w:r>
+        <w:rPr>
+          <w:szCs w:val="28"/>
+        </w:rPr>
+        <w:t>Atom,</w:t>
+      </w:r>
     </w:p>
     <w:p>
       <w:pPr>
@@ -3804,6 +3729,119 @@
     </w:lvl>
   </w:abstractNum>
   <w:abstractNum w:abstractNumId="5" w15:restartNumberingAfterBreak="0">
+    <w:nsid w:val="2A500877"/>
+    <w:multiLevelType w:val="hybridMultilevel"/>
+    <w:tmpl w:val="E41CBC36"/>
+    <w:lvl w:ilvl="0" w:tplc="04150001">
+      <w:start w:val="1"/>
+      <w:numFmt w:val="bullet"/>
+      <w:lvlText w:val=""/>
+      <w:lvlJc w:val="left"/>
+      <w:pPr>
+        <w:ind w:left="1440" w:hanging="360"/>
+      </w:pPr>
+      <w:rPr>
+        <w:rFonts w:ascii="Symbol" w:hAnsi="Symbol" w:hint="default"/>
+      </w:rPr>
+    </w:lvl>
+    <w:lvl w:ilvl="1" w:tplc="04150003" w:tentative="1">
+      <w:start w:val="1"/>
+      <w:numFmt w:val="bullet"/>
+      <w:lvlText w:val="o"/>
+      <w:lvlJc w:val="left"/>
+      <w:pPr>
+        <w:ind w:left="2160" w:hanging="360"/>
+      </w:pPr>
+      <w:rPr>
+        <w:rFonts w:ascii="Courier New" w:hAnsi="Courier New" w:cs="Courier New" w:hint="default"/>
+      </w:rPr>
+    </w:lvl>
+    <w:lvl w:ilvl="2" w:tplc="04150005" w:tentative="1">
+      <w:start w:val="1"/>
+      <w:numFmt w:val="bullet"/>
+      <w:lvlText w:val=""/>
+      <w:lvlJc w:val="left"/>
+      <w:pPr>
+        <w:ind w:left="2880" w:hanging="360"/>
+      </w:pPr>
+      <w:rPr>
+        <w:rFonts w:ascii="Wingdings" w:hAnsi="Wingdings" w:hint="default"/>
+      </w:rPr>
+    </w:lvl>
+    <w:lvl w:ilvl="3" w:tplc="04150001" w:tentative="1">
+      <w:start w:val="1"/>
+      <w:numFmt w:val="bullet"/>
+      <w:lvlText w:val=""/>
+      <w:lvlJc w:val="left"/>
+      <w:pPr>
+        <w:ind w:left="3600" w:hanging="360"/>
+      </w:pPr>
+      <w:rPr>
+        <w:rFonts w:ascii="Symbol" w:hAnsi="Symbol" w:hint="default"/>
+      </w:rPr>
+    </w:lvl>
+    <w:lvl w:ilvl="4" w:tplc="04150003" w:tentative="1">
+      <w:start w:val="1"/>
+      <w:numFmt w:val="bullet"/>
+      <w:lvlText w:val="o"/>
+      <w:lvlJc w:val="left"/>
+      <w:pPr>
+        <w:ind w:left="4320" w:hanging="360"/>
+      </w:pPr>
+      <w:rPr>
+        <w:rFonts w:ascii="Courier New" w:hAnsi="Courier New" w:cs="Courier New" w:hint="default"/>
+      </w:rPr>
+    </w:lvl>
+    <w:lvl w:ilvl="5" w:tplc="04150005" w:tentative="1">
+      <w:start w:val="1"/>
+      <w:numFmt w:val="bullet"/>
+      <w:lvlText w:val=""/>
+      <w:lvlJc w:val="left"/>
+      <w:pPr>
+        <w:ind w:left="5040" w:hanging="360"/>
+      </w:pPr>
+      <w:rPr>
+        <w:rFonts w:ascii="Wingdings" w:hAnsi="Wingdings" w:hint="default"/>
+      </w:rPr>
+    </w:lvl>
+    <w:lvl w:ilvl="6" w:tplc="04150001" w:tentative="1">
+      <w:start w:val="1"/>
+      <w:numFmt w:val="bullet"/>
+      <w:lvlText w:val=""/>
+      <w:lvlJc w:val="left"/>
+      <w:pPr>
+        <w:ind w:left="5760" w:hanging="360"/>
+      </w:pPr>
+      <w:rPr>
+        <w:rFonts w:ascii="Symbol" w:hAnsi="Symbol" w:hint="default"/>
+      </w:rPr>
+    </w:lvl>
+    <w:lvl w:ilvl="7" w:tplc="04150003" w:tentative="1">
+      <w:start w:val="1"/>
+      <w:numFmt w:val="bullet"/>
+      <w:lvlText w:val="o"/>
+      <w:lvlJc w:val="left"/>
+      <w:pPr>
+        <w:ind w:left="6480" w:hanging="360"/>
+      </w:pPr>
+      <w:rPr>
+        <w:rFonts w:ascii="Courier New" w:hAnsi="Courier New" w:cs="Courier New" w:hint="default"/>
+      </w:rPr>
+    </w:lvl>
+    <w:lvl w:ilvl="8" w:tplc="04150005" w:tentative="1">
+      <w:start w:val="1"/>
+      <w:numFmt w:val="bullet"/>
+      <w:lvlText w:val=""/>
+      <w:lvlJc w:val="left"/>
+      <w:pPr>
+        <w:ind w:left="7200" w:hanging="360"/>
+      </w:pPr>
+      <w:rPr>
+        <w:rFonts w:ascii="Wingdings" w:hAnsi="Wingdings" w:hint="default"/>
+      </w:rPr>
+    </w:lvl>
+  </w:abstractNum>
+  <w:abstractNum w:abstractNumId="6" w15:restartNumberingAfterBreak="0">
     <w:nsid w:val="346B38B0"/>
     <w:multiLevelType w:val="hybridMultilevel"/>
     <w:tmpl w:val="FF642422"/>
@@ -3916,7 +3954,7 @@
       </w:rPr>
     </w:lvl>
   </w:abstractNum>
-  <w:abstractNum w:abstractNumId="6" w15:restartNumberingAfterBreak="0">
+  <w:abstractNum w:abstractNumId="7" w15:restartNumberingAfterBreak="0">
     <w:nsid w:val="5417315E"/>
     <w:multiLevelType w:val="hybridMultilevel"/>
     <w:tmpl w:val="5EFEA9D6"/>
@@ -4029,7 +4067,7 @@
       </w:rPr>
     </w:lvl>
   </w:abstractNum>
-  <w:abstractNum w:abstractNumId="7" w15:restartNumberingAfterBreak="0">
+  <w:abstractNum w:abstractNumId="8" w15:restartNumberingAfterBreak="0">
     <w:nsid w:val="597363F4"/>
     <w:multiLevelType w:val="hybridMultilevel"/>
     <w:tmpl w:val="B568FF58"/>
@@ -4142,7 +4180,7 @@
       </w:rPr>
     </w:lvl>
   </w:abstractNum>
-  <w:abstractNum w:abstractNumId="8" w15:restartNumberingAfterBreak="0">
+  <w:abstractNum w:abstractNumId="9" w15:restartNumberingAfterBreak="0">
     <w:nsid w:val="7E7B17F5"/>
     <w:multiLevelType w:val="hybridMultilevel"/>
     <w:tmpl w:val="2656216C"/>
@@ -4241,7 +4279,7 @@
     <w:abstractNumId w:val="4"/>
   </w:num>
   <w:num w:numId="3">
-    <w:abstractNumId w:val="5"/>
+    <w:abstractNumId w:val="6"/>
   </w:num>
   <w:num w:numId="4">
     <w:abstractNumId w:val="0"/>
@@ -4250,16 +4288,19 @@
     <w:abstractNumId w:val="3"/>
   </w:num>
   <w:num w:numId="6">
+    <w:abstractNumId w:val="9"/>
+  </w:num>
+  <w:num w:numId="7">
     <w:abstractNumId w:val="8"/>
   </w:num>
-  <w:num w:numId="7">
+  <w:num w:numId="8">
     <w:abstractNumId w:val="7"/>
-  </w:num>
-  <w:num w:numId="8">
-    <w:abstractNumId w:val="6"/>
   </w:num>
   <w:num w:numId="9">
     <w:abstractNumId w:val="1"/>
+  </w:num>
+  <w:num w:numId="10">
+    <w:abstractNumId w:val="5"/>
   </w:num>
 </w:numbering>
 </file>
@@ -5194,7 +5235,7 @@
 </file>
 
 <file path=customXml/itemProps1.xml><?xml version="1.0" encoding="utf-8"?>
-<ds:datastoreItem xmlns:ds="http://schemas.openxmlformats.org/officeDocument/2006/customXml" ds:itemID="{3E612CEC-940C-4587-A5B9-5A3418F8869C}">
+<ds:datastoreItem xmlns:ds="http://schemas.openxmlformats.org/officeDocument/2006/customXml" ds:itemID="{0516116E-72B4-4790-A83A-C015F5109041}">
   <ds:schemaRefs>
     <ds:schemaRef ds:uri="http://schemas.openxmlformats.org/officeDocument/2006/bibliography"/>
   </ds:schemaRefs>

</xml_diff>